<commit_message>
Small revision with screenshot (Figure 2)
</commit_message>
<xml_diff>
--- a/D597 - Data Management/D597 Task 1/D597 Task 1 Part 1 - Design Document.docx
+++ b/D597 - Data Management/D597 Task 1/D597 Task 1 Part 1 - Design Document.docx
@@ -331,14 +331,12 @@
         </w:rPr>
         <w:tab/>
       </w:r>
-      <w:proofErr w:type="spellStart"/>
       <w:r>
         <w:rPr>
           <w:rFonts w:ascii="Times New Roman" w:hAnsi="Times New Roman" w:cs="Times New Roman"/>
         </w:rPr>
         <w:t>EcoMart</w:t>
       </w:r>
-      <w:proofErr w:type="spellEnd"/>
       <w:r>
         <w:rPr>
           <w:rFonts w:ascii="Times New Roman" w:hAnsi="Times New Roman" w:cs="Times New Roman"/>
@@ -399,14 +397,144 @@
         </w:rPr>
         <w:t xml:space="preserve"> </w:t>
       </w:r>
-      <w:proofErr w:type="spellStart"/>
+      <w:r>
+        <w:rPr>
+          <w:rFonts w:ascii="Times New Roman" w:hAnsi="Times New Roman" w:cs="Times New Roman"/>
+        </w:rPr>
+        <w:t xml:space="preserve">EcoMart </w:t>
+      </w:r>
+      <w:r>
+        <w:rPr>
+          <w:rFonts w:ascii="Times New Roman" w:hAnsi="Times New Roman" w:cs="Times New Roman"/>
+        </w:rPr>
+        <w:t>consis</w:t>
+      </w:r>
+      <w:r>
+        <w:rPr>
+          <w:rFonts w:ascii="Times New Roman" w:hAnsi="Times New Roman" w:cs="Times New Roman"/>
+        </w:rPr>
+        <w:t>ts of product information</w:t>
+      </w:r>
+      <w:r>
+        <w:rPr>
+          <w:rFonts w:ascii="Times New Roman" w:hAnsi="Times New Roman" w:cs="Times New Roman"/>
+        </w:rPr>
+        <w:t xml:space="preserve">, </w:t>
+      </w:r>
+      <w:r>
+        <w:rPr>
+          <w:rFonts w:ascii="Times New Roman" w:hAnsi="Times New Roman" w:cs="Times New Roman"/>
+        </w:rPr>
+        <w:t>order</w:t>
+      </w:r>
+      <w:r>
+        <w:rPr>
+          <w:rFonts w:ascii="Times New Roman" w:hAnsi="Times New Roman" w:cs="Times New Roman"/>
+        </w:rPr>
+        <w:t xml:space="preserve"> information, </w:t>
+      </w:r>
+      <w:r>
+        <w:rPr>
+          <w:rFonts w:ascii="Times New Roman" w:hAnsi="Times New Roman" w:cs="Times New Roman"/>
+        </w:rPr>
+        <w:t xml:space="preserve">and transaction </w:t>
+      </w:r>
+      <w:r>
+        <w:rPr>
+          <w:rFonts w:ascii="Times New Roman" w:hAnsi="Times New Roman" w:cs="Times New Roman"/>
+        </w:rPr>
+        <w:t>financials</w:t>
+      </w:r>
+      <w:r>
+        <w:rPr>
+          <w:rFonts w:ascii="Times New Roman" w:hAnsi="Times New Roman" w:cs="Times New Roman"/>
+        </w:rPr>
+        <w:t>.</w:t>
+      </w:r>
+      <w:r>
+        <w:rPr>
+          <w:rFonts w:ascii="Times New Roman" w:hAnsi="Times New Roman" w:cs="Times New Roman"/>
+        </w:rPr>
+        <w:t xml:space="preserve"> </w:t>
+      </w:r>
+      <w:r>
+        <w:rPr>
+          <w:rFonts w:ascii="Times New Roman" w:hAnsi="Times New Roman" w:cs="Times New Roman"/>
+        </w:rPr>
+        <w:t>This information is frequently added to, modif</w:t>
+      </w:r>
+      <w:r>
+        <w:rPr>
+          <w:rFonts w:ascii="Times New Roman" w:hAnsi="Times New Roman" w:cs="Times New Roman"/>
+        </w:rPr>
+        <w:t xml:space="preserve">ied, and manipulated, the means of which cannot </w:t>
+      </w:r>
+      <w:r>
+        <w:rPr>
+          <w:rFonts w:ascii="Times New Roman" w:hAnsi="Times New Roman" w:cs="Times New Roman"/>
+        </w:rPr>
+        <w:t xml:space="preserve">hinder speed or reliability </w:t>
+      </w:r>
+      <w:r>
+        <w:rPr>
+          <w:rFonts w:ascii="Times New Roman" w:hAnsi="Times New Roman" w:cs="Times New Roman"/>
+        </w:rPr>
+        <w:t xml:space="preserve">of the platform </w:t>
+      </w:r>
+      <w:r>
+        <w:rPr>
+          <w:rFonts w:ascii="Times New Roman" w:hAnsi="Times New Roman" w:cs="Times New Roman"/>
+        </w:rPr>
+        <w:t xml:space="preserve">without </w:t>
+      </w:r>
+      <w:r>
+        <w:rPr>
+          <w:rFonts w:ascii="Times New Roman" w:hAnsi="Times New Roman" w:cs="Times New Roman"/>
+        </w:rPr>
+        <w:t>disrupting the business</w:t>
+      </w:r>
+      <w:r>
+        <w:rPr>
+          <w:rFonts w:ascii="Times New Roman" w:hAnsi="Times New Roman" w:cs="Times New Roman"/>
+        </w:rPr>
+        <w:t>.</w:t>
+      </w:r>
+      <w:r>
+        <w:rPr>
+          <w:rFonts w:ascii="Times New Roman" w:hAnsi="Times New Roman" w:cs="Times New Roman"/>
+        </w:rPr>
+        <w:t xml:space="preserve"> </w:t>
+      </w:r>
+      <w:r>
+        <w:rPr>
+          <w:rFonts w:ascii="Times New Roman" w:hAnsi="Times New Roman" w:cs="Times New Roman"/>
+        </w:rPr>
+        <w:t xml:space="preserve">Addressing </w:t>
+      </w:r>
+      <w:r>
+        <w:rPr>
+          <w:rFonts w:ascii="Times New Roman" w:hAnsi="Times New Roman" w:cs="Times New Roman"/>
+        </w:rPr>
+        <w:t>its</w:t>
+      </w:r>
+      <w:r>
+        <w:rPr>
+          <w:rFonts w:ascii="Times New Roman" w:hAnsi="Times New Roman" w:cs="Times New Roman"/>
+        </w:rPr>
+        <w:t xml:space="preserve"> </w:t>
+      </w:r>
+      <w:r>
+        <w:rPr>
+          <w:rFonts w:ascii="Times New Roman" w:hAnsi="Times New Roman" w:cs="Times New Roman"/>
+        </w:rPr>
+        <w:t xml:space="preserve">transforming performance goals, </w:t>
+      </w:r>
       <w:r>
         <w:rPr>
           <w:rFonts w:ascii="Times New Roman" w:hAnsi="Times New Roman" w:cs="Times New Roman"/>
         </w:rPr>
         <w:t>EcoMart</w:t>
       </w:r>
-      <w:proofErr w:type="spellEnd"/>
       <w:r>
         <w:rPr>
           <w:rFonts w:ascii="Times New Roman" w:hAnsi="Times New Roman" w:cs="Times New Roman"/>
@@ -417,13 +545,13 @@
         <w:rPr>
           <w:rFonts w:ascii="Times New Roman" w:hAnsi="Times New Roman" w:cs="Times New Roman"/>
         </w:rPr>
-        <w:t>consis</w:t>
-      </w:r>
-      <w:r>
-        <w:rPr>
-          <w:rFonts w:ascii="Times New Roman" w:hAnsi="Times New Roman" w:cs="Times New Roman"/>
-        </w:rPr>
-        <w:t>ts of product information</w:t>
+        <w:t xml:space="preserve">may seek to use this data to </w:t>
+      </w:r>
+      <w:r>
+        <w:rPr>
+          <w:rFonts w:ascii="Times New Roman" w:hAnsi="Times New Roman" w:cs="Times New Roman"/>
+        </w:rPr>
+        <w:t>determine where to focus their efforts</w:t>
       </w:r>
       <w:r>
         <w:rPr>
@@ -435,25 +563,115 @@
         <w:rPr>
           <w:rFonts w:ascii="Times New Roman" w:hAnsi="Times New Roman" w:cs="Times New Roman"/>
         </w:rPr>
-        <w:t>order</w:t>
-      </w:r>
-      <w:r>
-        <w:rPr>
-          <w:rFonts w:ascii="Times New Roman" w:hAnsi="Times New Roman" w:cs="Times New Roman"/>
-        </w:rPr>
-        <w:t xml:space="preserve"> information, </w:t>
-      </w:r>
-      <w:r>
-        <w:rPr>
-          <w:rFonts w:ascii="Times New Roman" w:hAnsi="Times New Roman" w:cs="Times New Roman"/>
-        </w:rPr>
-        <w:t xml:space="preserve">and transaction </w:t>
-      </w:r>
-      <w:r>
-        <w:rPr>
-          <w:rFonts w:ascii="Times New Roman" w:hAnsi="Times New Roman" w:cs="Times New Roman"/>
-        </w:rPr>
-        <w:t>financials</w:t>
+        <w:t xml:space="preserve">pruning expensive </w:t>
+      </w:r>
+      <w:r>
+        <w:rPr>
+          <w:rFonts w:ascii="Times New Roman" w:hAnsi="Times New Roman" w:cs="Times New Roman"/>
+        </w:rPr>
+        <w:t xml:space="preserve">or </w:t>
+      </w:r>
+      <w:r>
+        <w:rPr>
+          <w:rFonts w:ascii="Times New Roman" w:hAnsi="Times New Roman" w:cs="Times New Roman"/>
+        </w:rPr>
+        <w:t>underperforming areas</w:t>
+      </w:r>
+      <w:r>
+        <w:rPr>
+          <w:rFonts w:ascii="Times New Roman" w:hAnsi="Times New Roman" w:cs="Times New Roman"/>
+        </w:rPr>
+        <w:t xml:space="preserve"> while growing the</w:t>
+      </w:r>
+      <w:r>
+        <w:rPr>
+          <w:rFonts w:ascii="Times New Roman" w:hAnsi="Times New Roman" w:cs="Times New Roman"/>
+        </w:rPr>
+        <w:t>ir</w:t>
+      </w:r>
+      <w:r>
+        <w:rPr>
+          <w:rFonts w:ascii="Times New Roman" w:hAnsi="Times New Roman" w:cs="Times New Roman"/>
+        </w:rPr>
+        <w:t xml:space="preserve"> more</w:t>
+      </w:r>
+      <w:r>
+        <w:rPr>
+          <w:rFonts w:ascii="Times New Roman" w:hAnsi="Times New Roman" w:cs="Times New Roman"/>
+        </w:rPr>
+        <w:t xml:space="preserve"> </w:t>
+      </w:r>
+      <w:r>
+        <w:rPr>
+          <w:rFonts w:ascii="Times New Roman" w:hAnsi="Times New Roman" w:cs="Times New Roman"/>
+        </w:rPr>
+        <w:t xml:space="preserve">profitable </w:t>
+      </w:r>
+      <w:r>
+        <w:rPr>
+          <w:rFonts w:ascii="Times New Roman" w:hAnsi="Times New Roman" w:cs="Times New Roman"/>
+        </w:rPr>
+        <w:t>areas.</w:t>
+      </w:r>
+      <w:r>
+        <w:rPr>
+          <w:rFonts w:ascii="Times New Roman" w:hAnsi="Times New Roman" w:cs="Times New Roman"/>
+        </w:rPr>
+        <w:t xml:space="preserve"> </w:t>
+      </w:r>
+      <w:r>
+        <w:rPr>
+          <w:rFonts w:ascii="Times New Roman" w:hAnsi="Times New Roman" w:cs="Times New Roman"/>
+        </w:rPr>
+        <w:t xml:space="preserve">Outside of </w:t>
+      </w:r>
+      <w:r>
+        <w:rPr>
+          <w:rFonts w:ascii="Times New Roman" w:hAnsi="Times New Roman" w:cs="Times New Roman"/>
+        </w:rPr>
+        <w:t>analytics and business intelligence, s</w:t>
+      </w:r>
+      <w:r>
+        <w:rPr>
+          <w:rFonts w:ascii="Times New Roman" w:hAnsi="Times New Roman" w:cs="Times New Roman"/>
+        </w:rPr>
+        <w:t xml:space="preserve">ecurity must also be considered to protect </w:t>
+      </w:r>
+      <w:r>
+        <w:rPr>
+          <w:rFonts w:ascii="Times New Roman" w:hAnsi="Times New Roman" w:cs="Times New Roman"/>
+        </w:rPr>
+        <w:t xml:space="preserve">private </w:t>
+      </w:r>
+      <w:r>
+        <w:rPr>
+          <w:rFonts w:ascii="Times New Roman" w:hAnsi="Times New Roman" w:cs="Times New Roman"/>
+        </w:rPr>
+        <w:t>and sensitive</w:t>
+      </w:r>
+      <w:r>
+        <w:rPr>
+          <w:rFonts w:ascii="Times New Roman" w:hAnsi="Times New Roman" w:cs="Times New Roman"/>
+        </w:rPr>
+        <w:t xml:space="preserve"> </w:t>
+      </w:r>
+      <w:r>
+        <w:rPr>
+          <w:rFonts w:ascii="Times New Roman" w:hAnsi="Times New Roman" w:cs="Times New Roman"/>
+        </w:rPr>
+        <w:t>data</w:t>
+      </w:r>
+      <w:r>
+        <w:rPr>
+          <w:rFonts w:ascii="Times New Roman" w:hAnsi="Times New Roman" w:cs="Times New Roman"/>
+        </w:rPr>
+        <w:t xml:space="preserve"> from competitors, </w:t>
+      </w:r>
+      <w:r>
+        <w:rPr>
+          <w:rFonts w:ascii="Times New Roman" w:hAnsi="Times New Roman" w:cs="Times New Roman"/>
+        </w:rPr>
+        <w:t>miscreants, or human error</w:t>
       </w:r>
       <w:r>
         <w:rPr>
@@ -471,57 +689,76 @@
         <w:rPr>
           <w:rFonts w:ascii="Times New Roman" w:hAnsi="Times New Roman" w:cs="Times New Roman"/>
         </w:rPr>
-        <w:t>This information is frequently added to, modif</w:t>
-      </w:r>
-      <w:r>
-        <w:rPr>
-          <w:rFonts w:ascii="Times New Roman" w:hAnsi="Times New Roman" w:cs="Times New Roman"/>
-        </w:rPr>
-        <w:t xml:space="preserve">ied, and manipulated, the means of which cannot </w:t>
-      </w:r>
-      <w:r>
-        <w:rPr>
-          <w:rFonts w:ascii="Times New Roman" w:hAnsi="Times New Roman" w:cs="Times New Roman"/>
-        </w:rPr>
-        <w:t xml:space="preserve">hinder </w:t>
-      </w:r>
-      <w:proofErr w:type="gramStart"/>
-      <w:r>
-        <w:rPr>
-          <w:rFonts w:ascii="Times New Roman" w:hAnsi="Times New Roman" w:cs="Times New Roman"/>
-        </w:rPr>
-        <w:t>speed</w:t>
-      </w:r>
-      <w:proofErr w:type="gramEnd"/>
-      <w:r>
-        <w:rPr>
-          <w:rFonts w:ascii="Times New Roman" w:hAnsi="Times New Roman" w:cs="Times New Roman"/>
-        </w:rPr>
-        <w:t xml:space="preserve"> or reliability </w:t>
-      </w:r>
-      <w:r>
-        <w:rPr>
-          <w:rFonts w:ascii="Times New Roman" w:hAnsi="Times New Roman" w:cs="Times New Roman"/>
-        </w:rPr>
-        <w:t xml:space="preserve">of the platform </w:t>
-      </w:r>
-      <w:r>
-        <w:rPr>
-          <w:rFonts w:ascii="Times New Roman" w:hAnsi="Times New Roman" w:cs="Times New Roman"/>
-        </w:rPr>
-        <w:t xml:space="preserve">without </w:t>
-      </w:r>
-      <w:r>
-        <w:rPr>
-          <w:rFonts w:ascii="Times New Roman" w:hAnsi="Times New Roman" w:cs="Times New Roman"/>
-        </w:rPr>
-        <w:t>disrupting the business</w:t>
-      </w:r>
-      <w:r>
-        <w:rPr>
-          <w:rFonts w:ascii="Times New Roman" w:hAnsi="Times New Roman" w:cs="Times New Roman"/>
-        </w:rPr>
-        <w:t>.</w:t>
+        <w:t xml:space="preserve">This can be solved by </w:t>
+      </w:r>
+      <w:r>
+        <w:rPr>
+          <w:rFonts w:ascii="Times New Roman" w:hAnsi="Times New Roman" w:cs="Times New Roman"/>
+        </w:rPr>
+        <w:t xml:space="preserve">implementing a new </w:t>
+      </w:r>
+      <w:r>
+        <w:rPr>
+          <w:rFonts w:ascii="Times New Roman" w:hAnsi="Times New Roman" w:cs="Times New Roman"/>
+        </w:rPr>
+        <w:t xml:space="preserve">DBMS with the ability to scale </w:t>
+      </w:r>
+      <w:r>
+        <w:rPr>
+          <w:rFonts w:ascii="Times New Roman" w:hAnsi="Times New Roman" w:cs="Times New Roman"/>
+        </w:rPr>
+        <w:t>while integrating with existing systems</w:t>
+      </w:r>
+      <w:r>
+        <w:rPr>
+          <w:rFonts w:ascii="Times New Roman" w:hAnsi="Times New Roman" w:cs="Times New Roman"/>
+        </w:rPr>
+        <w:t xml:space="preserve">, removing </w:t>
+      </w:r>
+      <w:r>
+        <w:rPr>
+          <w:rFonts w:ascii="Times New Roman" w:hAnsi="Times New Roman" w:cs="Times New Roman"/>
+        </w:rPr>
+        <w:t xml:space="preserve">issues like performance bottlenecks, </w:t>
+      </w:r>
+      <w:r>
+        <w:rPr>
+          <w:rFonts w:ascii="Times New Roman" w:hAnsi="Times New Roman" w:cs="Times New Roman"/>
+        </w:rPr>
+        <w:t>security vulnerabilities</w:t>
+      </w:r>
+      <w:r>
+        <w:rPr>
+          <w:rFonts w:ascii="Times New Roman" w:hAnsi="Times New Roman" w:cs="Times New Roman"/>
+        </w:rPr>
+        <w:t xml:space="preserve">, </w:t>
+      </w:r>
+      <w:r>
+        <w:rPr>
+          <w:rFonts w:ascii="Times New Roman" w:hAnsi="Times New Roman" w:cs="Times New Roman"/>
+        </w:rPr>
+        <w:t>and data inconsistencies.</w:t>
+      </w:r>
+    </w:p>
+    <w:p>
+      <w:pPr>
+        <w:spacing w:line="240" w:lineRule="auto"/>
+        <w:ind w:firstLine="720"/>
+        <w:rPr>
+          <w:rFonts w:ascii="Times New Roman" w:hAnsi="Times New Roman" w:cs="Times New Roman"/>
+        </w:rPr>
+      </w:pPr>
+      <w:r>
+        <w:rPr>
+          <w:rFonts w:ascii="Times New Roman" w:hAnsi="Times New Roman" w:cs="Times New Roman"/>
+        </w:rPr>
+        <w:t>A</w:t>
+      </w:r>
+      <w:r>
+        <w:rPr>
+          <w:rFonts w:ascii="Times New Roman" w:hAnsi="Times New Roman" w:cs="Times New Roman"/>
+        </w:rPr>
+        <w:t>n</w:t>
       </w:r>
       <w:r>
         <w:rPr>
@@ -533,13 +770,13 @@
         <w:rPr>
           <w:rFonts w:ascii="Times New Roman" w:hAnsi="Times New Roman" w:cs="Times New Roman"/>
         </w:rPr>
-        <w:t xml:space="preserve">Addressing </w:t>
-      </w:r>
-      <w:r>
-        <w:rPr>
-          <w:rFonts w:ascii="Times New Roman" w:hAnsi="Times New Roman" w:cs="Times New Roman"/>
-        </w:rPr>
-        <w:t>its</w:t>
+        <w:t>online transaction pro</w:t>
+      </w:r>
+      <w:r>
+        <w:rPr>
+          <w:rFonts w:ascii="Times New Roman" w:hAnsi="Times New Roman" w:cs="Times New Roman"/>
+        </w:rPr>
+        <w:t>cessing (OLTP) database,</w:t>
       </w:r>
       <w:r>
         <w:rPr>
@@ -551,16 +788,20 @@
         <w:rPr>
           <w:rFonts w:ascii="Times New Roman" w:hAnsi="Times New Roman" w:cs="Times New Roman"/>
         </w:rPr>
-        <w:t xml:space="preserve">transforming performance goals, </w:t>
-      </w:r>
-      <w:proofErr w:type="spellStart"/>
-      <w:r>
-        <w:rPr>
-          <w:rFonts w:ascii="Times New Roman" w:hAnsi="Times New Roman" w:cs="Times New Roman"/>
-        </w:rPr>
-        <w:t>EcoMart</w:t>
-      </w:r>
-      <w:proofErr w:type="spellEnd"/>
+        <w:t xml:space="preserve">also classified as a relational database, </w:t>
+      </w:r>
+      <w:r>
+        <w:rPr>
+          <w:rFonts w:ascii="Times New Roman" w:hAnsi="Times New Roman" w:cs="Times New Roman"/>
+        </w:rPr>
+        <w:t>would allow for data to be stored and</w:t>
+      </w:r>
+      <w:r>
+        <w:rPr>
+          <w:rFonts w:ascii="Times New Roman" w:hAnsi="Times New Roman" w:cs="Times New Roman"/>
+        </w:rPr>
+        <w:t xml:space="preserve"> manipulated</w:t>
+      </w:r>
       <w:r>
         <w:rPr>
           <w:rFonts w:ascii="Times New Roman" w:hAnsi="Times New Roman" w:cs="Times New Roman"/>
@@ -571,273 +812,6 @@
         <w:rPr>
           <w:rFonts w:ascii="Times New Roman" w:hAnsi="Times New Roman" w:cs="Times New Roman"/>
         </w:rPr>
-        <w:t xml:space="preserve">may seek to use this data to </w:t>
-      </w:r>
-      <w:r>
-        <w:rPr>
-          <w:rFonts w:ascii="Times New Roman" w:hAnsi="Times New Roman" w:cs="Times New Roman"/>
-        </w:rPr>
-        <w:t>determine where to focus their efforts</w:t>
-      </w:r>
-      <w:r>
-        <w:rPr>
-          <w:rFonts w:ascii="Times New Roman" w:hAnsi="Times New Roman" w:cs="Times New Roman"/>
-        </w:rPr>
-        <w:t xml:space="preserve">, </w:t>
-      </w:r>
-      <w:r>
-        <w:rPr>
-          <w:rFonts w:ascii="Times New Roman" w:hAnsi="Times New Roman" w:cs="Times New Roman"/>
-        </w:rPr>
-        <w:t xml:space="preserve">pruning expensive </w:t>
-      </w:r>
-      <w:r>
-        <w:rPr>
-          <w:rFonts w:ascii="Times New Roman" w:hAnsi="Times New Roman" w:cs="Times New Roman"/>
-        </w:rPr>
-        <w:t xml:space="preserve">or </w:t>
-      </w:r>
-      <w:r>
-        <w:rPr>
-          <w:rFonts w:ascii="Times New Roman" w:hAnsi="Times New Roman" w:cs="Times New Roman"/>
-        </w:rPr>
-        <w:t>underperforming areas</w:t>
-      </w:r>
-      <w:r>
-        <w:rPr>
-          <w:rFonts w:ascii="Times New Roman" w:hAnsi="Times New Roman" w:cs="Times New Roman"/>
-        </w:rPr>
-        <w:t xml:space="preserve"> while growing the</w:t>
-      </w:r>
-      <w:r>
-        <w:rPr>
-          <w:rFonts w:ascii="Times New Roman" w:hAnsi="Times New Roman" w:cs="Times New Roman"/>
-        </w:rPr>
-        <w:t>ir</w:t>
-      </w:r>
-      <w:r>
-        <w:rPr>
-          <w:rFonts w:ascii="Times New Roman" w:hAnsi="Times New Roman" w:cs="Times New Roman"/>
-        </w:rPr>
-        <w:t xml:space="preserve"> more</w:t>
-      </w:r>
-      <w:r>
-        <w:rPr>
-          <w:rFonts w:ascii="Times New Roman" w:hAnsi="Times New Roman" w:cs="Times New Roman"/>
-        </w:rPr>
-        <w:t xml:space="preserve"> </w:t>
-      </w:r>
-      <w:r>
-        <w:rPr>
-          <w:rFonts w:ascii="Times New Roman" w:hAnsi="Times New Roman" w:cs="Times New Roman"/>
-        </w:rPr>
-        <w:t xml:space="preserve">profitable </w:t>
-      </w:r>
-      <w:r>
-        <w:rPr>
-          <w:rFonts w:ascii="Times New Roman" w:hAnsi="Times New Roman" w:cs="Times New Roman"/>
-        </w:rPr>
-        <w:t>areas.</w:t>
-      </w:r>
-      <w:r>
-        <w:rPr>
-          <w:rFonts w:ascii="Times New Roman" w:hAnsi="Times New Roman" w:cs="Times New Roman"/>
-        </w:rPr>
-        <w:t xml:space="preserve"> </w:t>
-      </w:r>
-      <w:r>
-        <w:rPr>
-          <w:rFonts w:ascii="Times New Roman" w:hAnsi="Times New Roman" w:cs="Times New Roman"/>
-        </w:rPr>
-        <w:t xml:space="preserve">Outside of </w:t>
-      </w:r>
-      <w:r>
-        <w:rPr>
-          <w:rFonts w:ascii="Times New Roman" w:hAnsi="Times New Roman" w:cs="Times New Roman"/>
-        </w:rPr>
-        <w:t>analytics and business intelligence, s</w:t>
-      </w:r>
-      <w:r>
-        <w:rPr>
-          <w:rFonts w:ascii="Times New Roman" w:hAnsi="Times New Roman" w:cs="Times New Roman"/>
-        </w:rPr>
-        <w:t xml:space="preserve">ecurity must also be considered to protect </w:t>
-      </w:r>
-      <w:r>
-        <w:rPr>
-          <w:rFonts w:ascii="Times New Roman" w:hAnsi="Times New Roman" w:cs="Times New Roman"/>
-        </w:rPr>
-        <w:t xml:space="preserve">private </w:t>
-      </w:r>
-      <w:r>
-        <w:rPr>
-          <w:rFonts w:ascii="Times New Roman" w:hAnsi="Times New Roman" w:cs="Times New Roman"/>
-        </w:rPr>
-        <w:t>and sensitive</w:t>
-      </w:r>
-      <w:r>
-        <w:rPr>
-          <w:rFonts w:ascii="Times New Roman" w:hAnsi="Times New Roman" w:cs="Times New Roman"/>
-        </w:rPr>
-        <w:t xml:space="preserve"> </w:t>
-      </w:r>
-      <w:r>
-        <w:rPr>
-          <w:rFonts w:ascii="Times New Roman" w:hAnsi="Times New Roman" w:cs="Times New Roman"/>
-        </w:rPr>
-        <w:t>data</w:t>
-      </w:r>
-      <w:r>
-        <w:rPr>
-          <w:rFonts w:ascii="Times New Roman" w:hAnsi="Times New Roman" w:cs="Times New Roman"/>
-        </w:rPr>
-        <w:t xml:space="preserve"> from competitors, </w:t>
-      </w:r>
-      <w:r>
-        <w:rPr>
-          <w:rFonts w:ascii="Times New Roman" w:hAnsi="Times New Roman" w:cs="Times New Roman"/>
-        </w:rPr>
-        <w:t>miscreants, or human error</w:t>
-      </w:r>
-      <w:r>
-        <w:rPr>
-          <w:rFonts w:ascii="Times New Roman" w:hAnsi="Times New Roman" w:cs="Times New Roman"/>
-        </w:rPr>
-        <w:t>.</w:t>
-      </w:r>
-      <w:r>
-        <w:rPr>
-          <w:rFonts w:ascii="Times New Roman" w:hAnsi="Times New Roman" w:cs="Times New Roman"/>
-        </w:rPr>
-        <w:t xml:space="preserve"> </w:t>
-      </w:r>
-      <w:r>
-        <w:rPr>
-          <w:rFonts w:ascii="Times New Roman" w:hAnsi="Times New Roman" w:cs="Times New Roman"/>
-        </w:rPr>
-        <w:t xml:space="preserve">This can be solved by </w:t>
-      </w:r>
-      <w:r>
-        <w:rPr>
-          <w:rFonts w:ascii="Times New Roman" w:hAnsi="Times New Roman" w:cs="Times New Roman"/>
-        </w:rPr>
-        <w:t xml:space="preserve">implementing a new </w:t>
-      </w:r>
-      <w:r>
-        <w:rPr>
-          <w:rFonts w:ascii="Times New Roman" w:hAnsi="Times New Roman" w:cs="Times New Roman"/>
-        </w:rPr>
-        <w:t xml:space="preserve">DBMS with the ability to scale </w:t>
-      </w:r>
-      <w:r>
-        <w:rPr>
-          <w:rFonts w:ascii="Times New Roman" w:hAnsi="Times New Roman" w:cs="Times New Roman"/>
-        </w:rPr>
-        <w:t>while integrating with existing systems</w:t>
-      </w:r>
-      <w:r>
-        <w:rPr>
-          <w:rFonts w:ascii="Times New Roman" w:hAnsi="Times New Roman" w:cs="Times New Roman"/>
-        </w:rPr>
-        <w:t xml:space="preserve">, removing </w:t>
-      </w:r>
-      <w:r>
-        <w:rPr>
-          <w:rFonts w:ascii="Times New Roman" w:hAnsi="Times New Roman" w:cs="Times New Roman"/>
-        </w:rPr>
-        <w:t xml:space="preserve">issues like performance bottlenecks, </w:t>
-      </w:r>
-      <w:r>
-        <w:rPr>
-          <w:rFonts w:ascii="Times New Roman" w:hAnsi="Times New Roman" w:cs="Times New Roman"/>
-        </w:rPr>
-        <w:t>security vulnerabilities</w:t>
-      </w:r>
-      <w:r>
-        <w:rPr>
-          <w:rFonts w:ascii="Times New Roman" w:hAnsi="Times New Roman" w:cs="Times New Roman"/>
-        </w:rPr>
-        <w:t xml:space="preserve">, </w:t>
-      </w:r>
-      <w:r>
-        <w:rPr>
-          <w:rFonts w:ascii="Times New Roman" w:hAnsi="Times New Roman" w:cs="Times New Roman"/>
-        </w:rPr>
-        <w:t>and data inconsistencies.</w:t>
-      </w:r>
-    </w:p>
-    <w:p>
-      <w:pPr>
-        <w:spacing w:line="240" w:lineRule="auto"/>
-        <w:ind w:firstLine="720"/>
-        <w:rPr>
-          <w:rFonts w:ascii="Times New Roman" w:hAnsi="Times New Roman" w:cs="Times New Roman"/>
-        </w:rPr>
-      </w:pPr>
-      <w:r>
-        <w:rPr>
-          <w:rFonts w:ascii="Times New Roman" w:hAnsi="Times New Roman" w:cs="Times New Roman"/>
-        </w:rPr>
-        <w:t>A</w:t>
-      </w:r>
-      <w:r>
-        <w:rPr>
-          <w:rFonts w:ascii="Times New Roman" w:hAnsi="Times New Roman" w:cs="Times New Roman"/>
-        </w:rPr>
-        <w:t>n</w:t>
-      </w:r>
-      <w:r>
-        <w:rPr>
-          <w:rFonts w:ascii="Times New Roman" w:hAnsi="Times New Roman" w:cs="Times New Roman"/>
-        </w:rPr>
-        <w:t xml:space="preserve"> </w:t>
-      </w:r>
-      <w:r>
-        <w:rPr>
-          <w:rFonts w:ascii="Times New Roman" w:hAnsi="Times New Roman" w:cs="Times New Roman"/>
-        </w:rPr>
-        <w:t>online transaction pro</w:t>
-      </w:r>
-      <w:r>
-        <w:rPr>
-          <w:rFonts w:ascii="Times New Roman" w:hAnsi="Times New Roman" w:cs="Times New Roman"/>
-        </w:rPr>
-        <w:t>cessing (OLTP) database,</w:t>
-      </w:r>
-      <w:r>
-        <w:rPr>
-          <w:rFonts w:ascii="Times New Roman" w:hAnsi="Times New Roman" w:cs="Times New Roman"/>
-        </w:rPr>
-        <w:t xml:space="preserve"> </w:t>
-      </w:r>
-      <w:r>
-        <w:rPr>
-          <w:rFonts w:ascii="Times New Roman" w:hAnsi="Times New Roman" w:cs="Times New Roman"/>
-        </w:rPr>
-        <w:t xml:space="preserve">also classified as a relational database, </w:t>
-      </w:r>
-      <w:r>
-        <w:rPr>
-          <w:rFonts w:ascii="Times New Roman" w:hAnsi="Times New Roman" w:cs="Times New Roman"/>
-        </w:rPr>
-        <w:t>would allow for data to be stored and</w:t>
-      </w:r>
-      <w:r>
-        <w:rPr>
-          <w:rFonts w:ascii="Times New Roman" w:hAnsi="Times New Roman" w:cs="Times New Roman"/>
-        </w:rPr>
-        <w:t xml:space="preserve"> manipulated</w:t>
-      </w:r>
-      <w:r>
-        <w:rPr>
-          <w:rFonts w:ascii="Times New Roman" w:hAnsi="Times New Roman" w:cs="Times New Roman"/>
-        </w:rPr>
-        <w:t xml:space="preserve"> </w:t>
-      </w:r>
-      <w:r>
-        <w:rPr>
-          <w:rFonts w:ascii="Times New Roman" w:hAnsi="Times New Roman" w:cs="Times New Roman"/>
-        </w:rPr>
         <w:t xml:space="preserve">for tactical and strategic business purposes, while also </w:t>
       </w:r>
       <w:r>
@@ -874,16 +848,8 @@
         <w:rPr>
           <w:rFonts w:ascii="Times New Roman" w:hAnsi="Times New Roman" w:cs="Times New Roman"/>
         </w:rPr>
-        <w:t xml:space="preserve"> For </w:t>
-      </w:r>
-      <w:proofErr w:type="spellStart"/>
-      <w:r>
-        <w:rPr>
-          <w:rFonts w:ascii="Times New Roman" w:hAnsi="Times New Roman" w:cs="Times New Roman"/>
-        </w:rPr>
-        <w:t>EcoMart</w:t>
-      </w:r>
-      <w:proofErr w:type="spellEnd"/>
+        <w:t xml:space="preserve"> For EcoMart</w:t>
+      </w:r>
       <w:r>
         <w:rPr>
           <w:rFonts w:ascii="Times New Roman" w:hAnsi="Times New Roman" w:cs="Times New Roman"/>
@@ -938,6 +904,7 @@
           <w:rFonts w:ascii="Times New Roman" w:hAnsi="Times New Roman" w:cs="Times New Roman"/>
           <w:noProof/>
         </w:rPr>
+        <w:lastRenderedPageBreak/>
         <w:drawing>
           <wp:inline distT="0" distB="0" distL="0" distR="0" wp14:anchorId="193D7A5A" wp14:editId="1346CA0E">
             <wp:extent cx="4201111" cy="6268325"/>
@@ -1005,793 +972,765 @@
         <w:fldChar w:fldCharType="end"/>
       </w:r>
       <w:r>
-        <w:t xml:space="preserve">: </w:t>
-      </w:r>
-      <w:proofErr w:type="spellStart"/>
-      <w:r>
+        <w:t>: EcoMart ERD</w:t>
+      </w:r>
+    </w:p>
+    <w:p>
+      <w:pPr>
+        <w:spacing w:line="240" w:lineRule="auto"/>
+        <w:ind w:firstLine="720"/>
+        <w:rPr>
+          <w:rFonts w:ascii="Times New Roman" w:hAnsi="Times New Roman" w:cs="Times New Roman"/>
+        </w:rPr>
+      </w:pPr>
+      <w:r>
+        <w:rPr>
+          <w:rFonts w:ascii="Times New Roman" w:hAnsi="Times New Roman" w:cs="Times New Roman"/>
+        </w:rPr>
+        <w:t xml:space="preserve">The ERD is comprised of four entities: items, orders, order details, and locality. </w:t>
+      </w:r>
+      <w:r>
+        <w:rPr>
+          <w:rFonts w:ascii="Times New Roman" w:hAnsi="Times New Roman" w:cs="Times New Roman"/>
+        </w:rPr>
+        <w:t xml:space="preserve">Each of these four tables </w:t>
+      </w:r>
+      <w:r>
+        <w:rPr>
+          <w:rFonts w:ascii="Times New Roman" w:hAnsi="Times New Roman" w:cs="Times New Roman"/>
+        </w:rPr>
+        <w:t>contains</w:t>
+      </w:r>
+      <w:r>
+        <w:rPr>
+          <w:rFonts w:ascii="Times New Roman" w:hAnsi="Times New Roman" w:cs="Times New Roman"/>
+        </w:rPr>
+        <w:t xml:space="preserve"> relevant data, organized by </w:t>
+      </w:r>
+      <w:r>
+        <w:rPr>
+          <w:rFonts w:ascii="Times New Roman" w:hAnsi="Times New Roman" w:cs="Times New Roman"/>
+        </w:rPr>
+        <w:t>attributes</w:t>
+      </w:r>
+      <w:r>
+        <w:rPr>
+          <w:rFonts w:ascii="Times New Roman" w:hAnsi="Times New Roman" w:cs="Times New Roman"/>
+        </w:rPr>
+        <w:t xml:space="preserve">. </w:t>
+      </w:r>
+      <w:r>
+        <w:rPr>
+          <w:rFonts w:ascii="Times New Roman" w:hAnsi="Times New Roman" w:cs="Times New Roman"/>
+        </w:rPr>
+        <w:t xml:space="preserve">For items, these attributes are </w:t>
+      </w:r>
+      <w:r>
+        <w:rPr>
+          <w:rFonts w:ascii="Times New Roman" w:hAnsi="Times New Roman" w:cs="Times New Roman"/>
+        </w:rPr>
+        <w:t>item</w:t>
+      </w:r>
+      <w:r>
+        <w:rPr>
+          <w:rFonts w:ascii="Times New Roman" w:hAnsi="Times New Roman" w:cs="Times New Roman"/>
+        </w:rPr>
+        <w:t xml:space="preserve"> identification number</w:t>
+      </w:r>
+      <w:r>
+        <w:rPr>
+          <w:rFonts w:ascii="Times New Roman" w:hAnsi="Times New Roman" w:cs="Times New Roman"/>
+        </w:rPr>
+        <w:t>s</w:t>
+      </w:r>
+      <w:r>
+        <w:rPr>
+          <w:rFonts w:ascii="Times New Roman" w:hAnsi="Times New Roman" w:cs="Times New Roman"/>
+        </w:rPr>
+        <w:t xml:space="preserve">, item type, item price, and item cost. </w:t>
+      </w:r>
+      <w:r>
+        <w:rPr>
+          <w:rFonts w:ascii="Times New Roman" w:hAnsi="Times New Roman" w:cs="Times New Roman"/>
+        </w:rPr>
+        <w:t xml:space="preserve">For orders, these attributes are </w:t>
+      </w:r>
+      <w:r>
+        <w:rPr>
+          <w:rFonts w:ascii="Times New Roman" w:hAnsi="Times New Roman" w:cs="Times New Roman"/>
+        </w:rPr>
+        <w:t>order</w:t>
+      </w:r>
+      <w:r>
+        <w:rPr>
+          <w:rFonts w:ascii="Times New Roman" w:hAnsi="Times New Roman" w:cs="Times New Roman"/>
+        </w:rPr>
+        <w:t xml:space="preserve"> identification number</w:t>
+      </w:r>
+      <w:r>
+        <w:rPr>
+          <w:rFonts w:ascii="Times New Roman" w:hAnsi="Times New Roman" w:cs="Times New Roman"/>
+        </w:rPr>
+        <w:t>s</w:t>
+      </w:r>
+      <w:r>
+        <w:rPr>
+          <w:rFonts w:ascii="Times New Roman" w:hAnsi="Times New Roman" w:cs="Times New Roman"/>
+        </w:rPr>
+        <w:t xml:space="preserve">, sales channel, order priority, order date, </w:t>
+      </w:r>
+      <w:r>
+        <w:rPr>
+          <w:rFonts w:ascii="Times New Roman" w:hAnsi="Times New Roman" w:cs="Times New Roman"/>
+        </w:rPr>
+        <w:t>shipment date,</w:t>
+      </w:r>
+      <w:r>
+        <w:rPr>
+          <w:rFonts w:ascii="Times New Roman" w:hAnsi="Times New Roman" w:cs="Times New Roman"/>
+        </w:rPr>
+        <w:t xml:space="preserve"> and </w:t>
+      </w:r>
+      <w:r>
+        <w:rPr>
+          <w:rFonts w:ascii="Times New Roman" w:hAnsi="Times New Roman" w:cs="Times New Roman"/>
+        </w:rPr>
+        <w:t>country identification number</w:t>
+      </w:r>
+      <w:r>
+        <w:rPr>
+          <w:rFonts w:ascii="Times New Roman" w:hAnsi="Times New Roman" w:cs="Times New Roman"/>
+        </w:rPr>
+        <w:t>.</w:t>
+      </w:r>
+      <w:r>
+        <w:rPr>
+          <w:rFonts w:ascii="Times New Roman" w:hAnsi="Times New Roman" w:cs="Times New Roman"/>
+        </w:rPr>
+        <w:t xml:space="preserve"> For</w:t>
+      </w:r>
+      <w:r>
+        <w:rPr>
+          <w:rFonts w:ascii="Times New Roman" w:hAnsi="Times New Roman" w:cs="Times New Roman"/>
+        </w:rPr>
+        <w:t xml:space="preserve"> order details</w:t>
+      </w:r>
+      <w:r>
+        <w:rPr>
+          <w:rFonts w:ascii="Times New Roman" w:hAnsi="Times New Roman" w:cs="Times New Roman"/>
+        </w:rPr>
+        <w:t>, these attributes are</w:t>
+      </w:r>
+      <w:r>
+        <w:rPr>
+          <w:rFonts w:ascii="Times New Roman" w:hAnsi="Times New Roman" w:cs="Times New Roman"/>
+        </w:rPr>
+        <w:t xml:space="preserve"> order</w:t>
+      </w:r>
+      <w:r>
+        <w:rPr>
+          <w:rFonts w:ascii="Times New Roman" w:hAnsi="Times New Roman" w:cs="Times New Roman"/>
+        </w:rPr>
+        <w:t xml:space="preserve"> identification number</w:t>
+      </w:r>
+      <w:r>
+        <w:rPr>
+          <w:rFonts w:ascii="Times New Roman" w:hAnsi="Times New Roman" w:cs="Times New Roman"/>
+        </w:rPr>
+        <w:t>s</w:t>
+      </w:r>
+      <w:r>
+        <w:rPr>
+          <w:rFonts w:ascii="Times New Roman" w:hAnsi="Times New Roman" w:cs="Times New Roman"/>
+        </w:rPr>
+        <w:t xml:space="preserve">, item </w:t>
+      </w:r>
+      <w:r>
+        <w:rPr>
+          <w:rFonts w:ascii="Times New Roman" w:hAnsi="Times New Roman" w:cs="Times New Roman"/>
+        </w:rPr>
+        <w:t>identification number, units sold</w:t>
+      </w:r>
+      <w:r>
+        <w:rPr>
+          <w:rFonts w:ascii="Times New Roman" w:hAnsi="Times New Roman" w:cs="Times New Roman"/>
+        </w:rPr>
+        <w:t xml:space="preserve">, </w:t>
+      </w:r>
+      <w:r>
+        <w:rPr>
+          <w:rFonts w:ascii="Times New Roman" w:hAnsi="Times New Roman" w:cs="Times New Roman"/>
+        </w:rPr>
+        <w:t>total revenue</w:t>
+      </w:r>
+      <w:r>
+        <w:rPr>
+          <w:rFonts w:ascii="Times New Roman" w:hAnsi="Times New Roman" w:cs="Times New Roman"/>
+        </w:rPr>
+        <w:t>,</w:t>
+      </w:r>
+      <w:r>
+        <w:rPr>
+          <w:rFonts w:ascii="Times New Roman" w:hAnsi="Times New Roman" w:cs="Times New Roman"/>
+        </w:rPr>
+        <w:t xml:space="preserve"> total</w:t>
+      </w:r>
+      <w:r>
+        <w:rPr>
+          <w:rFonts w:ascii="Times New Roman" w:hAnsi="Times New Roman" w:cs="Times New Roman"/>
+        </w:rPr>
+        <w:t xml:space="preserve"> cost,</w:t>
+      </w:r>
+      <w:r>
+        <w:rPr>
+          <w:rFonts w:ascii="Times New Roman" w:hAnsi="Times New Roman" w:cs="Times New Roman"/>
+        </w:rPr>
+        <w:t xml:space="preserve"> and </w:t>
+      </w:r>
+      <w:r>
+        <w:rPr>
+          <w:rFonts w:ascii="Times New Roman" w:hAnsi="Times New Roman" w:cs="Times New Roman"/>
+        </w:rPr>
+        <w:t>total profit</w:t>
+      </w:r>
+      <w:r>
+        <w:rPr>
+          <w:rFonts w:ascii="Times New Roman" w:hAnsi="Times New Roman" w:cs="Times New Roman"/>
+        </w:rPr>
+        <w:t>.</w:t>
+      </w:r>
+      <w:r>
+        <w:rPr>
+          <w:rFonts w:ascii="Times New Roman" w:hAnsi="Times New Roman" w:cs="Times New Roman"/>
+        </w:rPr>
+        <w:t xml:space="preserve"> For locality, these attributes are country identification numbers, country name, and region cost.</w:t>
+      </w:r>
+    </w:p>
+    <w:p>
+      <w:pPr>
+        <w:spacing w:line="240" w:lineRule="auto"/>
+        <w:ind w:firstLine="720"/>
+        <w:rPr>
+          <w:rFonts w:ascii="Times New Roman" w:hAnsi="Times New Roman" w:cs="Times New Roman"/>
+        </w:rPr>
+      </w:pPr>
+      <w:r>
+        <w:rPr>
+          <w:rFonts w:ascii="Times New Roman" w:hAnsi="Times New Roman" w:cs="Times New Roman"/>
+        </w:rPr>
+        <w:lastRenderedPageBreak/>
+        <w:t xml:space="preserve">Originally, there were fourteen attributes in the flat file. Adding identification numbers for countries and items increased this number. Choosing how to manage and organize these attributes </w:t>
+      </w:r>
+      <w:r>
+        <w:rPr>
+          <w:rFonts w:ascii="Times New Roman" w:hAnsi="Times New Roman" w:cs="Times New Roman"/>
+        </w:rPr>
+        <w:t xml:space="preserve">into relevant entities was </w:t>
+      </w:r>
+      <w:r>
+        <w:rPr>
+          <w:rFonts w:ascii="Times New Roman" w:hAnsi="Times New Roman" w:cs="Times New Roman"/>
+        </w:rPr>
+        <w:t>completed with</w:t>
+      </w:r>
+      <w:r>
+        <w:rPr>
+          <w:rFonts w:ascii="Times New Roman" w:hAnsi="Times New Roman" w:cs="Times New Roman"/>
+        </w:rPr>
+        <w:t xml:space="preserve"> data security and</w:t>
+      </w:r>
+      <w:r>
+        <w:rPr>
+          <w:rFonts w:ascii="Times New Roman" w:hAnsi="Times New Roman" w:cs="Times New Roman"/>
+        </w:rPr>
+        <w:t xml:space="preserve"> </w:t>
+      </w:r>
+      <w:r>
+        <w:rPr>
+          <w:rFonts w:ascii="Times New Roman" w:hAnsi="Times New Roman" w:cs="Times New Roman"/>
+        </w:rPr>
+        <w:t>future analysis</w:t>
+      </w:r>
+      <w:r>
+        <w:rPr>
+          <w:rFonts w:ascii="Times New Roman" w:hAnsi="Times New Roman" w:cs="Times New Roman"/>
+        </w:rPr>
+        <w:t xml:space="preserve"> in mind. I defined the potential users</w:t>
+      </w:r>
+      <w:r>
+        <w:rPr>
+          <w:rFonts w:ascii="Times New Roman" w:hAnsi="Times New Roman" w:cs="Times New Roman"/>
+        </w:rPr>
+        <w:t xml:space="preserve"> as retail employees</w:t>
+      </w:r>
+      <w:r>
+        <w:rPr>
+          <w:rFonts w:ascii="Times New Roman" w:hAnsi="Times New Roman" w:cs="Times New Roman"/>
+        </w:rPr>
+        <w:t xml:space="preserve"> </w:t>
+      </w:r>
+      <w:r>
+        <w:rPr>
+          <w:rFonts w:ascii="Times New Roman" w:hAnsi="Times New Roman" w:cs="Times New Roman"/>
+        </w:rPr>
+        <w:t xml:space="preserve">and </w:t>
+      </w:r>
+      <w:r>
+        <w:rPr>
+          <w:rFonts w:ascii="Times New Roman" w:hAnsi="Times New Roman" w:cs="Times New Roman"/>
+        </w:rPr>
+        <w:t>executive</w:t>
+      </w:r>
+      <w:r>
+        <w:rPr>
+          <w:rFonts w:ascii="Times New Roman" w:hAnsi="Times New Roman" w:cs="Times New Roman"/>
+        </w:rPr>
+        <w:t>s</w:t>
+      </w:r>
+      <w:r>
+        <w:rPr>
+          <w:rFonts w:ascii="Times New Roman" w:hAnsi="Times New Roman" w:cs="Times New Roman"/>
+        </w:rPr>
+        <w:t xml:space="preserve">, each using the data for different purposes. </w:t>
+      </w:r>
+      <w:r>
+        <w:rPr>
+          <w:rFonts w:ascii="Times New Roman" w:hAnsi="Times New Roman" w:cs="Times New Roman"/>
+        </w:rPr>
+        <w:t xml:space="preserve">A retail employee would </w:t>
+      </w:r>
+      <w:r>
+        <w:rPr>
+          <w:rFonts w:ascii="Times New Roman" w:hAnsi="Times New Roman" w:cs="Times New Roman"/>
+        </w:rPr>
+        <w:t>not need access to the full scope of data for their role and responsibilities</w:t>
+      </w:r>
+      <w:r>
+        <w:rPr>
+          <w:rFonts w:ascii="Times New Roman" w:hAnsi="Times New Roman" w:cs="Times New Roman"/>
+        </w:rPr>
+        <w:t xml:space="preserve">—just general </w:t>
+      </w:r>
+      <w:r>
+        <w:rPr>
+          <w:rFonts w:ascii="Times New Roman" w:hAnsi="Times New Roman" w:cs="Times New Roman"/>
+        </w:rPr>
+        <w:t xml:space="preserve">transaction </w:t>
+      </w:r>
+      <w:r>
+        <w:rPr>
+          <w:rFonts w:ascii="Times New Roman" w:hAnsi="Times New Roman" w:cs="Times New Roman"/>
+        </w:rPr>
+        <w:t xml:space="preserve">information for </w:t>
+      </w:r>
+      <w:r>
+        <w:rPr>
+          <w:rFonts w:ascii="Times New Roman" w:hAnsi="Times New Roman" w:cs="Times New Roman"/>
+        </w:rPr>
+        <w:t>p</w:t>
+      </w:r>
+      <w:r>
+        <w:rPr>
+          <w:rFonts w:ascii="Times New Roman" w:hAnsi="Times New Roman" w:cs="Times New Roman"/>
+        </w:rPr>
+        <w:t xml:space="preserve">rocessing, packing, and shipping orders. </w:t>
+      </w:r>
+      <w:r>
+        <w:rPr>
+          <w:rFonts w:ascii="Times New Roman" w:hAnsi="Times New Roman" w:cs="Times New Roman"/>
+        </w:rPr>
+        <w:t>As such, the order entity was best served as containing</w:t>
+      </w:r>
+      <w:r>
+        <w:rPr>
+          <w:rFonts w:ascii="Times New Roman" w:hAnsi="Times New Roman" w:cs="Times New Roman"/>
+        </w:rPr>
+        <w:t xml:space="preserve"> solely</w:t>
+      </w:r>
+      <w:r>
+        <w:rPr>
+          <w:rFonts w:ascii="Times New Roman" w:hAnsi="Times New Roman" w:cs="Times New Roman"/>
+        </w:rPr>
+        <w:t xml:space="preserve"> basic transaction information</w:t>
+      </w:r>
+      <w:r>
+        <w:rPr>
+          <w:rFonts w:ascii="Times New Roman" w:hAnsi="Times New Roman" w:cs="Times New Roman"/>
+        </w:rPr>
+        <w:t xml:space="preserve">, separate from </w:t>
+      </w:r>
+      <w:r>
+        <w:rPr>
+          <w:rFonts w:ascii="Times New Roman" w:hAnsi="Times New Roman" w:cs="Times New Roman"/>
+        </w:rPr>
+        <w:t>data</w:t>
+      </w:r>
+      <w:r>
+        <w:rPr>
+          <w:rFonts w:ascii="Times New Roman" w:hAnsi="Times New Roman" w:cs="Times New Roman"/>
+        </w:rPr>
+        <w:t xml:space="preserve"> that would be </w:t>
+      </w:r>
+      <w:r>
+        <w:rPr>
+          <w:rFonts w:ascii="Times New Roman" w:hAnsi="Times New Roman" w:cs="Times New Roman"/>
+        </w:rPr>
+        <w:t>used</w:t>
+      </w:r>
+      <w:r>
+        <w:rPr>
+          <w:rFonts w:ascii="Times New Roman" w:hAnsi="Times New Roman" w:cs="Times New Roman"/>
+        </w:rPr>
+        <w:t xml:space="preserve"> by executives</w:t>
+      </w:r>
+      <w:r>
+        <w:rPr>
+          <w:rFonts w:ascii="Times New Roman" w:hAnsi="Times New Roman" w:cs="Times New Roman"/>
+        </w:rPr>
+        <w:t xml:space="preserve"> to analyze financial metrics</w:t>
+      </w:r>
+      <w:r>
+        <w:rPr>
+          <w:rFonts w:ascii="Times New Roman" w:hAnsi="Times New Roman" w:cs="Times New Roman"/>
+        </w:rPr>
+        <w:t xml:space="preserve">, whose </w:t>
+      </w:r>
+      <w:r>
+        <w:rPr>
+          <w:rFonts w:ascii="Times New Roman" w:hAnsi="Times New Roman" w:cs="Times New Roman"/>
+        </w:rPr>
+        <w:t>related attributes</w:t>
+      </w:r>
+      <w:r>
+        <w:rPr>
+          <w:rFonts w:ascii="Times New Roman" w:hAnsi="Times New Roman" w:cs="Times New Roman"/>
+        </w:rPr>
+        <w:t xml:space="preserve"> form the order detail entity. </w:t>
+      </w:r>
+      <w:r>
+        <w:rPr>
+          <w:rFonts w:ascii="Times New Roman" w:hAnsi="Times New Roman" w:cs="Times New Roman"/>
+        </w:rPr>
+        <w:t xml:space="preserve">Recognizing that data for specific items and </w:t>
+      </w:r>
+      <w:r>
+        <w:rPr>
+          <w:rFonts w:ascii="Times New Roman" w:hAnsi="Times New Roman" w:cs="Times New Roman"/>
+        </w:rPr>
+        <w:t xml:space="preserve">countries </w:t>
+      </w:r>
+      <w:r>
+        <w:rPr>
+          <w:rFonts w:ascii="Times New Roman" w:hAnsi="Times New Roman" w:cs="Times New Roman"/>
+        </w:rPr>
+        <w:t>are</w:t>
+      </w:r>
+      <w:r>
+        <w:rPr>
+          <w:rFonts w:ascii="Times New Roman" w:hAnsi="Times New Roman" w:cs="Times New Roman"/>
+        </w:rPr>
+        <w:t xml:space="preserve"> less liable to change compared to</w:t>
+      </w:r>
+      <w:r>
+        <w:rPr>
+          <w:rFonts w:ascii="Times New Roman" w:hAnsi="Times New Roman" w:cs="Times New Roman"/>
+        </w:rPr>
+        <w:t xml:space="preserve"> that of</w:t>
+      </w:r>
+      <w:r>
+        <w:rPr>
+          <w:rFonts w:ascii="Times New Roman" w:hAnsi="Times New Roman" w:cs="Times New Roman"/>
+        </w:rPr>
+        <w:t xml:space="preserve"> real-time transactions</w:t>
+      </w:r>
+      <w:r>
+        <w:rPr>
+          <w:rFonts w:ascii="Times New Roman" w:hAnsi="Times New Roman" w:cs="Times New Roman"/>
+        </w:rPr>
+        <w:t>, the last two entities were</w:t>
+      </w:r>
+      <w:r>
+        <w:rPr>
+          <w:rFonts w:ascii="Times New Roman" w:hAnsi="Times New Roman" w:cs="Times New Roman"/>
+        </w:rPr>
+        <w:t xml:space="preserve"> respectively</w:t>
+      </w:r>
+      <w:r>
+        <w:rPr>
+          <w:rFonts w:ascii="Times New Roman" w:hAnsi="Times New Roman" w:cs="Times New Roman"/>
+        </w:rPr>
+        <w:t xml:space="preserve"> formed.</w:t>
+      </w:r>
+      <w:r>
+        <w:rPr>
+          <w:rFonts w:ascii="Times New Roman" w:hAnsi="Times New Roman" w:cs="Times New Roman"/>
+        </w:rPr>
+        <w:t xml:space="preserve"> Organizing the data into entities </w:t>
+      </w:r>
+      <w:r>
+        <w:rPr>
+          <w:rFonts w:ascii="Times New Roman" w:hAnsi="Times New Roman" w:cs="Times New Roman"/>
+        </w:rPr>
+        <w:t xml:space="preserve">can make analysis of the </w:t>
+      </w:r>
+      <w:r>
+        <w:rPr>
+          <w:rFonts w:ascii="Times New Roman" w:hAnsi="Times New Roman" w:cs="Times New Roman"/>
+        </w:rPr>
+        <w:t>data more efficient</w:t>
+      </w:r>
+      <w:r>
+        <w:rPr>
+          <w:rFonts w:ascii="Times New Roman" w:hAnsi="Times New Roman" w:cs="Times New Roman"/>
+        </w:rPr>
+        <w:t xml:space="preserve"> and accurate</w:t>
+      </w:r>
+      <w:r>
+        <w:rPr>
+          <w:rFonts w:ascii="Times New Roman" w:hAnsi="Times New Roman" w:cs="Times New Roman"/>
+        </w:rPr>
+        <w:t xml:space="preserve">, </w:t>
+      </w:r>
+      <w:r>
+        <w:rPr>
+          <w:rFonts w:ascii="Times New Roman" w:hAnsi="Times New Roman" w:cs="Times New Roman"/>
+        </w:rPr>
+        <w:t>presenting</w:t>
+      </w:r>
+      <w:r>
+        <w:rPr>
+          <w:rFonts w:ascii="Times New Roman" w:hAnsi="Times New Roman" w:cs="Times New Roman"/>
+        </w:rPr>
+        <w:t xml:space="preserve"> refined</w:t>
+      </w:r>
+      <w:r>
+        <w:rPr>
+          <w:rFonts w:ascii="Times New Roman" w:hAnsi="Times New Roman" w:cs="Times New Roman"/>
+        </w:rPr>
+        <w:t>, smaller sets of data for queries</w:t>
+      </w:r>
+      <w:r>
+        <w:rPr>
+          <w:rFonts w:ascii="Times New Roman" w:hAnsi="Times New Roman" w:cs="Times New Roman"/>
+        </w:rPr>
+        <w:t xml:space="preserve">, </w:t>
+      </w:r>
+      <w:r>
+        <w:rPr>
+          <w:rFonts w:ascii="Times New Roman" w:hAnsi="Times New Roman" w:cs="Times New Roman"/>
+        </w:rPr>
+        <w:t>as well as</w:t>
+      </w:r>
+      <w:r>
+        <w:rPr>
+          <w:rFonts w:ascii="Times New Roman" w:hAnsi="Times New Roman" w:cs="Times New Roman"/>
+        </w:rPr>
+        <w:t xml:space="preserve"> </w:t>
+      </w:r>
+      <w:r>
+        <w:rPr>
+          <w:rFonts w:ascii="Times New Roman" w:hAnsi="Times New Roman" w:cs="Times New Roman"/>
+        </w:rPr>
+        <w:t>aid</w:t>
+      </w:r>
+      <w:r>
+        <w:rPr>
+          <w:rFonts w:ascii="Times New Roman" w:hAnsi="Times New Roman" w:cs="Times New Roman"/>
+        </w:rPr>
+        <w:t>ing</w:t>
+      </w:r>
+      <w:r>
+        <w:rPr>
+          <w:rFonts w:ascii="Times New Roman" w:hAnsi="Times New Roman" w:cs="Times New Roman"/>
+        </w:rPr>
+        <w:t xml:space="preserve"> in explaining the</w:t>
+      </w:r>
+      <w:r>
+        <w:rPr>
+          <w:rFonts w:ascii="Times New Roman" w:hAnsi="Times New Roman" w:cs="Times New Roman"/>
+        </w:rPr>
+        <w:t xml:space="preserve"> </w:t>
+      </w:r>
+      <w:r>
+        <w:rPr>
+          <w:rFonts w:ascii="Times New Roman" w:hAnsi="Times New Roman" w:cs="Times New Roman"/>
+        </w:rPr>
+        <w:t>relationships</w:t>
+      </w:r>
+      <w:r>
+        <w:rPr>
+          <w:rFonts w:ascii="Times New Roman" w:hAnsi="Times New Roman" w:cs="Times New Roman"/>
+        </w:rPr>
+        <w:t xml:space="preserve"> between the data</w:t>
+      </w:r>
+      <w:r>
+        <w:rPr>
+          <w:rFonts w:ascii="Times New Roman" w:hAnsi="Times New Roman" w:cs="Times New Roman"/>
+        </w:rPr>
+        <w:t>.</w:t>
+      </w:r>
+    </w:p>
+    <w:p>
+      <w:pPr>
+        <w:spacing w:line="240" w:lineRule="auto"/>
+        <w:ind w:firstLine="720"/>
+        <w:rPr>
+          <w:rFonts w:ascii="Times New Roman" w:hAnsi="Times New Roman" w:cs="Times New Roman"/>
+        </w:rPr>
+      </w:pPr>
+      <w:r>
+        <w:rPr>
+          <w:rFonts w:ascii="Times New Roman" w:hAnsi="Times New Roman" w:cs="Times New Roman"/>
+        </w:rPr>
+        <w:t xml:space="preserve">The advantage of using a </w:t>
+      </w:r>
+      <w:r>
+        <w:rPr>
+          <w:rFonts w:ascii="Times New Roman" w:hAnsi="Times New Roman" w:cs="Times New Roman"/>
+        </w:rPr>
+        <w:t xml:space="preserve">relational database over a spreadsheet or flat file is found in the </w:t>
+      </w:r>
+      <w:r>
+        <w:rPr>
+          <w:rFonts w:ascii="Times New Roman" w:hAnsi="Times New Roman" w:cs="Times New Roman"/>
+        </w:rPr>
+        <w:t xml:space="preserve">ability to </w:t>
+      </w:r>
+      <w:r>
+        <w:rPr>
+          <w:rFonts w:ascii="Times New Roman" w:hAnsi="Times New Roman" w:cs="Times New Roman"/>
+        </w:rPr>
+        <w:t>explore</w:t>
+      </w:r>
+      <w:r>
+        <w:rPr>
+          <w:rFonts w:ascii="Times New Roman" w:hAnsi="Times New Roman" w:cs="Times New Roman"/>
+        </w:rPr>
+        <w:t xml:space="preserve"> the relationships between </w:t>
+      </w:r>
+      <w:r>
+        <w:rPr>
+          <w:rFonts w:ascii="Times New Roman" w:hAnsi="Times New Roman" w:cs="Times New Roman"/>
+        </w:rPr>
+        <w:t xml:space="preserve">the entities </w:t>
+      </w:r>
+      <w:r>
+        <w:rPr>
+          <w:rFonts w:ascii="Times New Roman" w:hAnsi="Times New Roman" w:cs="Times New Roman"/>
+        </w:rPr>
+        <w:t>to perform complex queries and advanced data analysis</w:t>
+      </w:r>
+      <w:r>
+        <w:rPr>
+          <w:rFonts w:ascii="Times New Roman" w:hAnsi="Times New Roman" w:cs="Times New Roman"/>
+        </w:rPr>
+        <w:t xml:space="preserve"> w</w:t>
+      </w:r>
+      <w:r>
+        <w:rPr>
+          <w:rFonts w:ascii="Times New Roman" w:hAnsi="Times New Roman" w:cs="Times New Roman"/>
+        </w:rPr>
+        <w:t>ith SQL (Structured Query Language). This capability is limited in spreadsheets, which are not designed for handling large-scale data manipulation or complex queries</w:t>
+      </w:r>
+      <w:r>
+        <w:rPr>
+          <w:rFonts w:ascii="Times New Roman" w:hAnsi="Times New Roman" w:cs="Times New Roman"/>
+        </w:rPr>
+        <w:t xml:space="preserve">, </w:t>
+      </w:r>
+      <w:r>
+        <w:rPr>
+          <w:rFonts w:ascii="Times New Roman" w:hAnsi="Times New Roman" w:cs="Times New Roman"/>
+        </w:rPr>
+        <w:t xml:space="preserve">and </w:t>
+      </w:r>
+      <w:r>
+        <w:rPr>
+          <w:rFonts w:ascii="Times New Roman" w:hAnsi="Times New Roman" w:cs="Times New Roman"/>
+        </w:rPr>
+        <w:t>where analysis is much slower and time consuming</w:t>
+      </w:r>
+      <w:r>
+        <w:rPr>
+          <w:rFonts w:ascii="Times New Roman" w:hAnsi="Times New Roman" w:cs="Times New Roman"/>
+        </w:rPr>
+        <w:t>.</w:t>
+      </w:r>
+      <w:r>
+        <w:rPr>
+          <w:rFonts w:ascii="Times New Roman" w:hAnsi="Times New Roman" w:cs="Times New Roman"/>
+        </w:rPr>
+        <w:t xml:space="preserve"> </w:t>
+      </w:r>
+      <w:r>
+        <w:rPr>
+          <w:rFonts w:ascii="Times New Roman" w:hAnsi="Times New Roman" w:cs="Times New Roman"/>
+        </w:rPr>
+        <w:t xml:space="preserve">These relationships are </w:t>
+      </w:r>
+      <w:r>
+        <w:rPr>
+          <w:rFonts w:ascii="Times New Roman" w:hAnsi="Times New Roman" w:cs="Times New Roman"/>
+        </w:rPr>
+        <w:t>stipulated</w:t>
+      </w:r>
+      <w:r>
+        <w:rPr>
+          <w:rFonts w:ascii="Times New Roman" w:hAnsi="Times New Roman" w:cs="Times New Roman"/>
+        </w:rPr>
+        <w:t xml:space="preserve"> by the pri</w:t>
+      </w:r>
+      <w:r>
+        <w:rPr>
+          <w:rFonts w:ascii="Times New Roman" w:hAnsi="Times New Roman" w:cs="Times New Roman"/>
+        </w:rPr>
+        <w:t xml:space="preserve">mary and foreign keys </w:t>
+      </w:r>
+      <w:r>
+        <w:rPr>
+          <w:rFonts w:ascii="Times New Roman" w:hAnsi="Times New Roman" w:cs="Times New Roman"/>
+        </w:rPr>
+        <w:t xml:space="preserve">of the entities. In Figure 1, relationships are </w:t>
+      </w:r>
+      <w:r>
+        <w:rPr>
+          <w:rFonts w:ascii="Times New Roman" w:hAnsi="Times New Roman" w:cs="Times New Roman"/>
+        </w:rPr>
+        <w:t xml:space="preserve">visualized by </w:t>
+      </w:r>
+      <w:r>
+        <w:rPr>
+          <w:rFonts w:ascii="Times New Roman" w:hAnsi="Times New Roman" w:cs="Times New Roman"/>
+        </w:rPr>
+        <w:t xml:space="preserve">crow’s foot notation and connecting lines. </w:t>
+      </w:r>
+      <w:r>
+        <w:rPr>
+          <w:rFonts w:ascii="Times New Roman" w:hAnsi="Times New Roman" w:cs="Times New Roman"/>
+        </w:rPr>
+        <w:t>The crow’s foot notation represent the type of relationship</w:t>
+      </w:r>
+      <w:r>
+        <w:rPr>
+          <w:rFonts w:ascii="Times New Roman" w:hAnsi="Times New Roman" w:cs="Times New Roman"/>
+        </w:rPr>
+        <w:t xml:space="preserve">: one-to-one, one-to-many, or many-to-many. </w:t>
+      </w:r>
+    </w:p>
+    <w:p>
+      <w:pPr>
+        <w:spacing w:line="240" w:lineRule="auto"/>
+        <w:rPr>
+          <w:rFonts w:ascii="Times New Roman" w:hAnsi="Times New Roman" w:cs="Times New Roman"/>
+        </w:rPr>
+      </w:pPr>
+      <w:r>
+        <w:rPr>
+          <w:rFonts w:ascii="Times New Roman" w:hAnsi="Times New Roman" w:cs="Times New Roman"/>
+        </w:rPr>
+        <w:tab/>
         <w:t>EcoMart</w:t>
       </w:r>
-      <w:proofErr w:type="spellEnd"/>
-      <w:r>
-        <w:t xml:space="preserve"> ERD</w:t>
-      </w:r>
-    </w:p>
-    <w:p>
-      <w:pPr>
-        <w:spacing w:line="240" w:lineRule="auto"/>
-        <w:ind w:firstLine="720"/>
-        <w:rPr>
-          <w:rFonts w:ascii="Times New Roman" w:hAnsi="Times New Roman" w:cs="Times New Roman"/>
-        </w:rPr>
-      </w:pPr>
-      <w:r>
-        <w:rPr>
-          <w:rFonts w:ascii="Times New Roman" w:hAnsi="Times New Roman" w:cs="Times New Roman"/>
-        </w:rPr>
-        <w:t xml:space="preserve">The ERD is comprised of four entities: items, orders, order details, and locality. </w:t>
-      </w:r>
-      <w:r>
-        <w:rPr>
-          <w:rFonts w:ascii="Times New Roman" w:hAnsi="Times New Roman" w:cs="Times New Roman"/>
-        </w:rPr>
-        <w:t xml:space="preserve">Each of these four tables </w:t>
-      </w:r>
-      <w:r>
-        <w:rPr>
-          <w:rFonts w:ascii="Times New Roman" w:hAnsi="Times New Roman" w:cs="Times New Roman"/>
-        </w:rPr>
-        <w:t>contains</w:t>
-      </w:r>
-      <w:r>
-        <w:rPr>
-          <w:rFonts w:ascii="Times New Roman" w:hAnsi="Times New Roman" w:cs="Times New Roman"/>
-        </w:rPr>
-        <w:t xml:space="preserve"> relevant data, organized by </w:t>
-      </w:r>
-      <w:r>
-        <w:rPr>
-          <w:rFonts w:ascii="Times New Roman" w:hAnsi="Times New Roman" w:cs="Times New Roman"/>
-        </w:rPr>
-        <w:t>attributes</w:t>
-      </w:r>
-      <w:r>
-        <w:rPr>
-          <w:rFonts w:ascii="Times New Roman" w:hAnsi="Times New Roman" w:cs="Times New Roman"/>
-        </w:rPr>
-        <w:t xml:space="preserve">. </w:t>
-      </w:r>
-      <w:r>
-        <w:rPr>
-          <w:rFonts w:ascii="Times New Roman" w:hAnsi="Times New Roman" w:cs="Times New Roman"/>
-        </w:rPr>
-        <w:t xml:space="preserve">For items, these attributes are </w:t>
-      </w:r>
-      <w:r>
-        <w:rPr>
-          <w:rFonts w:ascii="Times New Roman" w:hAnsi="Times New Roman" w:cs="Times New Roman"/>
-        </w:rPr>
-        <w:t>item</w:t>
-      </w:r>
-      <w:r>
-        <w:rPr>
-          <w:rFonts w:ascii="Times New Roman" w:hAnsi="Times New Roman" w:cs="Times New Roman"/>
-        </w:rPr>
-        <w:t xml:space="preserve"> identification number</w:t>
-      </w:r>
-      <w:r>
-        <w:rPr>
-          <w:rFonts w:ascii="Times New Roman" w:hAnsi="Times New Roman" w:cs="Times New Roman"/>
-        </w:rPr>
-        <w:t>s</w:t>
-      </w:r>
-      <w:r>
-        <w:rPr>
-          <w:rFonts w:ascii="Times New Roman" w:hAnsi="Times New Roman" w:cs="Times New Roman"/>
-        </w:rPr>
-        <w:t xml:space="preserve">, item type, item price, and item cost. </w:t>
-      </w:r>
-      <w:r>
-        <w:rPr>
-          <w:rFonts w:ascii="Times New Roman" w:hAnsi="Times New Roman" w:cs="Times New Roman"/>
-        </w:rPr>
-        <w:t xml:space="preserve">For orders, these attributes are </w:t>
-      </w:r>
-      <w:r>
-        <w:rPr>
-          <w:rFonts w:ascii="Times New Roman" w:hAnsi="Times New Roman" w:cs="Times New Roman"/>
-        </w:rPr>
-        <w:t>order</w:t>
-      </w:r>
-      <w:r>
-        <w:rPr>
-          <w:rFonts w:ascii="Times New Roman" w:hAnsi="Times New Roman" w:cs="Times New Roman"/>
-        </w:rPr>
-        <w:t xml:space="preserve"> identification number</w:t>
-      </w:r>
-      <w:r>
-        <w:rPr>
-          <w:rFonts w:ascii="Times New Roman" w:hAnsi="Times New Roman" w:cs="Times New Roman"/>
-        </w:rPr>
-        <w:t>s</w:t>
-      </w:r>
-      <w:r>
-        <w:rPr>
-          <w:rFonts w:ascii="Times New Roman" w:hAnsi="Times New Roman" w:cs="Times New Roman"/>
-        </w:rPr>
-        <w:t xml:space="preserve">, sales channel, order priority, order date, </w:t>
-      </w:r>
-      <w:r>
-        <w:rPr>
-          <w:rFonts w:ascii="Times New Roman" w:hAnsi="Times New Roman" w:cs="Times New Roman"/>
-        </w:rPr>
-        <w:t>shipment date,</w:t>
-      </w:r>
-      <w:r>
-        <w:rPr>
-          <w:rFonts w:ascii="Times New Roman" w:hAnsi="Times New Roman" w:cs="Times New Roman"/>
-        </w:rPr>
-        <w:t xml:space="preserve"> and </w:t>
-      </w:r>
-      <w:r>
-        <w:rPr>
-          <w:rFonts w:ascii="Times New Roman" w:hAnsi="Times New Roman" w:cs="Times New Roman"/>
-        </w:rPr>
-        <w:t>country identification number</w:t>
-      </w:r>
-      <w:r>
-        <w:rPr>
-          <w:rFonts w:ascii="Times New Roman" w:hAnsi="Times New Roman" w:cs="Times New Roman"/>
-        </w:rPr>
-        <w:t>.</w:t>
-      </w:r>
-      <w:r>
-        <w:rPr>
-          <w:rFonts w:ascii="Times New Roman" w:hAnsi="Times New Roman" w:cs="Times New Roman"/>
-        </w:rPr>
-        <w:t xml:space="preserve"> For</w:t>
-      </w:r>
-      <w:r>
-        <w:rPr>
-          <w:rFonts w:ascii="Times New Roman" w:hAnsi="Times New Roman" w:cs="Times New Roman"/>
-        </w:rPr>
-        <w:t xml:space="preserve"> order details</w:t>
-      </w:r>
-      <w:r>
-        <w:rPr>
-          <w:rFonts w:ascii="Times New Roman" w:hAnsi="Times New Roman" w:cs="Times New Roman"/>
-        </w:rPr>
-        <w:t>, these attributes are</w:t>
-      </w:r>
-      <w:r>
-        <w:rPr>
-          <w:rFonts w:ascii="Times New Roman" w:hAnsi="Times New Roman" w:cs="Times New Roman"/>
-        </w:rPr>
-        <w:t xml:space="preserve"> order</w:t>
-      </w:r>
-      <w:r>
-        <w:rPr>
-          <w:rFonts w:ascii="Times New Roman" w:hAnsi="Times New Roman" w:cs="Times New Roman"/>
-        </w:rPr>
-        <w:t xml:space="preserve"> identification number</w:t>
-      </w:r>
-      <w:r>
-        <w:rPr>
-          <w:rFonts w:ascii="Times New Roman" w:hAnsi="Times New Roman" w:cs="Times New Roman"/>
-        </w:rPr>
-        <w:t>s</w:t>
-      </w:r>
-      <w:r>
-        <w:rPr>
-          <w:rFonts w:ascii="Times New Roman" w:hAnsi="Times New Roman" w:cs="Times New Roman"/>
-        </w:rPr>
-        <w:t xml:space="preserve">, item </w:t>
-      </w:r>
-      <w:r>
-        <w:rPr>
-          <w:rFonts w:ascii="Times New Roman" w:hAnsi="Times New Roman" w:cs="Times New Roman"/>
-        </w:rPr>
-        <w:t>identification number, units sold</w:t>
-      </w:r>
-      <w:r>
-        <w:rPr>
-          <w:rFonts w:ascii="Times New Roman" w:hAnsi="Times New Roman" w:cs="Times New Roman"/>
-        </w:rPr>
-        <w:t xml:space="preserve">, </w:t>
-      </w:r>
-      <w:r>
-        <w:rPr>
-          <w:rFonts w:ascii="Times New Roman" w:hAnsi="Times New Roman" w:cs="Times New Roman"/>
-        </w:rPr>
-        <w:t>total revenue</w:t>
-      </w:r>
-      <w:r>
-        <w:rPr>
-          <w:rFonts w:ascii="Times New Roman" w:hAnsi="Times New Roman" w:cs="Times New Roman"/>
-        </w:rPr>
-        <w:t>,</w:t>
-      </w:r>
-      <w:r>
-        <w:rPr>
-          <w:rFonts w:ascii="Times New Roman" w:hAnsi="Times New Roman" w:cs="Times New Roman"/>
-        </w:rPr>
-        <w:t xml:space="preserve"> total</w:t>
-      </w:r>
-      <w:r>
-        <w:rPr>
-          <w:rFonts w:ascii="Times New Roman" w:hAnsi="Times New Roman" w:cs="Times New Roman"/>
-        </w:rPr>
-        <w:t xml:space="preserve"> cost,</w:t>
-      </w:r>
-      <w:r>
-        <w:rPr>
-          <w:rFonts w:ascii="Times New Roman" w:hAnsi="Times New Roman" w:cs="Times New Roman"/>
-        </w:rPr>
-        <w:t xml:space="preserve"> and </w:t>
-      </w:r>
-      <w:r>
-        <w:rPr>
-          <w:rFonts w:ascii="Times New Roman" w:hAnsi="Times New Roman" w:cs="Times New Roman"/>
-        </w:rPr>
-        <w:t>total profit</w:t>
-      </w:r>
-      <w:r>
-        <w:rPr>
-          <w:rFonts w:ascii="Times New Roman" w:hAnsi="Times New Roman" w:cs="Times New Roman"/>
-        </w:rPr>
-        <w:t>.</w:t>
-      </w:r>
-      <w:r>
-        <w:rPr>
-          <w:rFonts w:ascii="Times New Roman" w:hAnsi="Times New Roman" w:cs="Times New Roman"/>
-        </w:rPr>
-        <w:t xml:space="preserve"> For locality, these attributes are country identification numbers, country name, and region cost.</w:t>
-      </w:r>
-    </w:p>
-    <w:p>
-      <w:pPr>
-        <w:spacing w:line="240" w:lineRule="auto"/>
-        <w:ind w:firstLine="720"/>
-        <w:rPr>
-          <w:rFonts w:ascii="Times New Roman" w:hAnsi="Times New Roman" w:cs="Times New Roman"/>
-        </w:rPr>
-      </w:pPr>
-      <w:r>
-        <w:rPr>
-          <w:rFonts w:ascii="Times New Roman" w:hAnsi="Times New Roman" w:cs="Times New Roman"/>
-        </w:rPr>
-        <w:t xml:space="preserve">Originally, there were fourteen attributes in the flat file. Adding identification numbers for countries and items increased this number. Choosing how to manage and organize these attributes </w:t>
-      </w:r>
-      <w:r>
-        <w:rPr>
-          <w:rFonts w:ascii="Times New Roman" w:hAnsi="Times New Roman" w:cs="Times New Roman"/>
-        </w:rPr>
-        <w:t xml:space="preserve">into relevant entities was </w:t>
-      </w:r>
-      <w:r>
-        <w:rPr>
-          <w:rFonts w:ascii="Times New Roman" w:hAnsi="Times New Roman" w:cs="Times New Roman"/>
-        </w:rPr>
-        <w:t>completed with</w:t>
-      </w:r>
-      <w:r>
-        <w:rPr>
-          <w:rFonts w:ascii="Times New Roman" w:hAnsi="Times New Roman" w:cs="Times New Roman"/>
-        </w:rPr>
-        <w:t xml:space="preserve"> data security and</w:t>
-      </w:r>
-      <w:r>
-        <w:rPr>
-          <w:rFonts w:ascii="Times New Roman" w:hAnsi="Times New Roman" w:cs="Times New Roman"/>
-        </w:rPr>
-        <w:t xml:space="preserve"> </w:t>
-      </w:r>
-      <w:r>
-        <w:rPr>
-          <w:rFonts w:ascii="Times New Roman" w:hAnsi="Times New Roman" w:cs="Times New Roman"/>
-        </w:rPr>
-        <w:t>future analysis</w:t>
-      </w:r>
-      <w:r>
-        <w:rPr>
-          <w:rFonts w:ascii="Times New Roman" w:hAnsi="Times New Roman" w:cs="Times New Roman"/>
-        </w:rPr>
-        <w:t xml:space="preserve"> in mind. I defined the potential users</w:t>
-      </w:r>
-      <w:r>
-        <w:rPr>
-          <w:rFonts w:ascii="Times New Roman" w:hAnsi="Times New Roman" w:cs="Times New Roman"/>
-        </w:rPr>
-        <w:t xml:space="preserve"> as retail employees</w:t>
-      </w:r>
-      <w:r>
-        <w:rPr>
-          <w:rFonts w:ascii="Times New Roman" w:hAnsi="Times New Roman" w:cs="Times New Roman"/>
-        </w:rPr>
-        <w:t xml:space="preserve"> </w:t>
-      </w:r>
-      <w:r>
-        <w:rPr>
-          <w:rFonts w:ascii="Times New Roman" w:hAnsi="Times New Roman" w:cs="Times New Roman"/>
-        </w:rPr>
-        <w:t xml:space="preserve">and </w:t>
-      </w:r>
-      <w:r>
-        <w:rPr>
-          <w:rFonts w:ascii="Times New Roman" w:hAnsi="Times New Roman" w:cs="Times New Roman"/>
-        </w:rPr>
-        <w:t>executive</w:t>
-      </w:r>
-      <w:r>
-        <w:rPr>
-          <w:rFonts w:ascii="Times New Roman" w:hAnsi="Times New Roman" w:cs="Times New Roman"/>
-        </w:rPr>
-        <w:t>s</w:t>
-      </w:r>
-      <w:r>
-        <w:rPr>
-          <w:rFonts w:ascii="Times New Roman" w:hAnsi="Times New Roman" w:cs="Times New Roman"/>
-        </w:rPr>
-        <w:t xml:space="preserve">, each using the data for different purposes. </w:t>
-      </w:r>
-      <w:r>
-        <w:rPr>
-          <w:rFonts w:ascii="Times New Roman" w:hAnsi="Times New Roman" w:cs="Times New Roman"/>
-        </w:rPr>
-        <w:t xml:space="preserve">A retail employee would </w:t>
-      </w:r>
-      <w:r>
-        <w:rPr>
-          <w:rFonts w:ascii="Times New Roman" w:hAnsi="Times New Roman" w:cs="Times New Roman"/>
-        </w:rPr>
-        <w:t>not need access to the full scope of data for their role and responsibilities</w:t>
-      </w:r>
-      <w:r>
-        <w:rPr>
-          <w:rFonts w:ascii="Times New Roman" w:hAnsi="Times New Roman" w:cs="Times New Roman"/>
-        </w:rPr>
-        <w:t xml:space="preserve">—just general </w:t>
-      </w:r>
-      <w:r>
-        <w:rPr>
-          <w:rFonts w:ascii="Times New Roman" w:hAnsi="Times New Roman" w:cs="Times New Roman"/>
-        </w:rPr>
-        <w:t xml:space="preserve">transaction </w:t>
-      </w:r>
-      <w:r>
-        <w:rPr>
-          <w:rFonts w:ascii="Times New Roman" w:hAnsi="Times New Roman" w:cs="Times New Roman"/>
-        </w:rPr>
-        <w:t xml:space="preserve">information for </w:t>
-      </w:r>
-      <w:r>
-        <w:rPr>
-          <w:rFonts w:ascii="Times New Roman" w:hAnsi="Times New Roman" w:cs="Times New Roman"/>
-        </w:rPr>
-        <w:t>p</w:t>
-      </w:r>
-      <w:r>
-        <w:rPr>
-          <w:rFonts w:ascii="Times New Roman" w:hAnsi="Times New Roman" w:cs="Times New Roman"/>
-        </w:rPr>
-        <w:t xml:space="preserve">rocessing, packing, and shipping orders. </w:t>
-      </w:r>
-      <w:r>
-        <w:rPr>
-          <w:rFonts w:ascii="Times New Roman" w:hAnsi="Times New Roman" w:cs="Times New Roman"/>
-        </w:rPr>
-        <w:t>As such, the order entity was best served as containing</w:t>
-      </w:r>
-      <w:r>
-        <w:rPr>
-          <w:rFonts w:ascii="Times New Roman" w:hAnsi="Times New Roman" w:cs="Times New Roman"/>
-        </w:rPr>
-        <w:t xml:space="preserve"> solely</w:t>
-      </w:r>
-      <w:r>
-        <w:rPr>
-          <w:rFonts w:ascii="Times New Roman" w:hAnsi="Times New Roman" w:cs="Times New Roman"/>
-        </w:rPr>
-        <w:t xml:space="preserve"> basic transaction information</w:t>
-      </w:r>
-      <w:r>
-        <w:rPr>
-          <w:rFonts w:ascii="Times New Roman" w:hAnsi="Times New Roman" w:cs="Times New Roman"/>
-        </w:rPr>
-        <w:t xml:space="preserve">, separate from </w:t>
-      </w:r>
-      <w:r>
-        <w:rPr>
-          <w:rFonts w:ascii="Times New Roman" w:hAnsi="Times New Roman" w:cs="Times New Roman"/>
-        </w:rPr>
-        <w:t>data</w:t>
-      </w:r>
-      <w:r>
-        <w:rPr>
-          <w:rFonts w:ascii="Times New Roman" w:hAnsi="Times New Roman" w:cs="Times New Roman"/>
-        </w:rPr>
-        <w:t xml:space="preserve"> that would be </w:t>
-      </w:r>
-      <w:r>
-        <w:rPr>
-          <w:rFonts w:ascii="Times New Roman" w:hAnsi="Times New Roman" w:cs="Times New Roman"/>
-        </w:rPr>
-        <w:t>used</w:t>
-      </w:r>
-      <w:r>
-        <w:rPr>
-          <w:rFonts w:ascii="Times New Roman" w:hAnsi="Times New Roman" w:cs="Times New Roman"/>
-        </w:rPr>
-        <w:t xml:space="preserve"> by executives</w:t>
-      </w:r>
-      <w:r>
-        <w:rPr>
-          <w:rFonts w:ascii="Times New Roman" w:hAnsi="Times New Roman" w:cs="Times New Roman"/>
-        </w:rPr>
-        <w:t xml:space="preserve"> to analyze financial metrics</w:t>
-      </w:r>
-      <w:r>
-        <w:rPr>
-          <w:rFonts w:ascii="Times New Roman" w:hAnsi="Times New Roman" w:cs="Times New Roman"/>
-        </w:rPr>
-        <w:t xml:space="preserve">, whose </w:t>
-      </w:r>
-      <w:r>
-        <w:rPr>
-          <w:rFonts w:ascii="Times New Roman" w:hAnsi="Times New Roman" w:cs="Times New Roman"/>
-        </w:rPr>
-        <w:t>related attributes</w:t>
-      </w:r>
-      <w:r>
-        <w:rPr>
-          <w:rFonts w:ascii="Times New Roman" w:hAnsi="Times New Roman" w:cs="Times New Roman"/>
-        </w:rPr>
-        <w:t xml:space="preserve"> form the order detail entity. </w:t>
-      </w:r>
-      <w:r>
-        <w:rPr>
-          <w:rFonts w:ascii="Times New Roman" w:hAnsi="Times New Roman" w:cs="Times New Roman"/>
-        </w:rPr>
-        <w:t xml:space="preserve">Recognizing that data for specific items and </w:t>
-      </w:r>
-      <w:r>
-        <w:rPr>
-          <w:rFonts w:ascii="Times New Roman" w:hAnsi="Times New Roman" w:cs="Times New Roman"/>
-        </w:rPr>
-        <w:t xml:space="preserve">countries </w:t>
-      </w:r>
-      <w:r>
-        <w:rPr>
-          <w:rFonts w:ascii="Times New Roman" w:hAnsi="Times New Roman" w:cs="Times New Roman"/>
-        </w:rPr>
-        <w:t>are</w:t>
-      </w:r>
-      <w:r>
-        <w:rPr>
-          <w:rFonts w:ascii="Times New Roman" w:hAnsi="Times New Roman" w:cs="Times New Roman"/>
-        </w:rPr>
-        <w:t xml:space="preserve"> less liable to change compared to</w:t>
-      </w:r>
-      <w:r>
-        <w:rPr>
-          <w:rFonts w:ascii="Times New Roman" w:hAnsi="Times New Roman" w:cs="Times New Roman"/>
-        </w:rPr>
-        <w:t xml:space="preserve"> that of</w:t>
-      </w:r>
-      <w:r>
-        <w:rPr>
-          <w:rFonts w:ascii="Times New Roman" w:hAnsi="Times New Roman" w:cs="Times New Roman"/>
-        </w:rPr>
-        <w:t xml:space="preserve"> real-time transactions</w:t>
-      </w:r>
-      <w:r>
-        <w:rPr>
-          <w:rFonts w:ascii="Times New Roman" w:hAnsi="Times New Roman" w:cs="Times New Roman"/>
-        </w:rPr>
-        <w:t>, the last two entities were</w:t>
-      </w:r>
-      <w:r>
-        <w:rPr>
-          <w:rFonts w:ascii="Times New Roman" w:hAnsi="Times New Roman" w:cs="Times New Roman"/>
-        </w:rPr>
-        <w:t xml:space="preserve"> respectively</w:t>
-      </w:r>
-      <w:r>
-        <w:rPr>
-          <w:rFonts w:ascii="Times New Roman" w:hAnsi="Times New Roman" w:cs="Times New Roman"/>
-        </w:rPr>
-        <w:t xml:space="preserve"> formed.</w:t>
-      </w:r>
-      <w:r>
-        <w:rPr>
-          <w:rFonts w:ascii="Times New Roman" w:hAnsi="Times New Roman" w:cs="Times New Roman"/>
-        </w:rPr>
-        <w:t xml:space="preserve"> Organizing the data into entities </w:t>
-      </w:r>
-      <w:r>
-        <w:rPr>
-          <w:rFonts w:ascii="Times New Roman" w:hAnsi="Times New Roman" w:cs="Times New Roman"/>
-        </w:rPr>
-        <w:t xml:space="preserve">can make analysis of the </w:t>
-      </w:r>
-      <w:r>
-        <w:rPr>
-          <w:rFonts w:ascii="Times New Roman" w:hAnsi="Times New Roman" w:cs="Times New Roman"/>
-        </w:rPr>
-        <w:t>data more efficient</w:t>
-      </w:r>
-      <w:r>
-        <w:rPr>
-          <w:rFonts w:ascii="Times New Roman" w:hAnsi="Times New Roman" w:cs="Times New Roman"/>
-        </w:rPr>
-        <w:t xml:space="preserve"> and accurate</w:t>
-      </w:r>
-      <w:r>
-        <w:rPr>
-          <w:rFonts w:ascii="Times New Roman" w:hAnsi="Times New Roman" w:cs="Times New Roman"/>
-        </w:rPr>
-        <w:t xml:space="preserve">, </w:t>
-      </w:r>
-      <w:r>
-        <w:rPr>
-          <w:rFonts w:ascii="Times New Roman" w:hAnsi="Times New Roman" w:cs="Times New Roman"/>
-        </w:rPr>
-        <w:t>presenting</w:t>
-      </w:r>
-      <w:r>
-        <w:rPr>
-          <w:rFonts w:ascii="Times New Roman" w:hAnsi="Times New Roman" w:cs="Times New Roman"/>
-        </w:rPr>
-        <w:t xml:space="preserve"> refined</w:t>
-      </w:r>
-      <w:r>
-        <w:rPr>
-          <w:rFonts w:ascii="Times New Roman" w:hAnsi="Times New Roman" w:cs="Times New Roman"/>
-        </w:rPr>
-        <w:t>, smaller sets of data for queries</w:t>
-      </w:r>
-      <w:r>
-        <w:rPr>
-          <w:rFonts w:ascii="Times New Roman" w:hAnsi="Times New Roman" w:cs="Times New Roman"/>
-        </w:rPr>
-        <w:t xml:space="preserve">, </w:t>
-      </w:r>
-      <w:r>
-        <w:rPr>
-          <w:rFonts w:ascii="Times New Roman" w:hAnsi="Times New Roman" w:cs="Times New Roman"/>
-        </w:rPr>
-        <w:t>as well as</w:t>
-      </w:r>
-      <w:r>
-        <w:rPr>
-          <w:rFonts w:ascii="Times New Roman" w:hAnsi="Times New Roman" w:cs="Times New Roman"/>
-        </w:rPr>
-        <w:t xml:space="preserve"> </w:t>
-      </w:r>
-      <w:r>
-        <w:rPr>
-          <w:rFonts w:ascii="Times New Roman" w:hAnsi="Times New Roman" w:cs="Times New Roman"/>
-        </w:rPr>
-        <w:t>aid</w:t>
-      </w:r>
-      <w:r>
-        <w:rPr>
-          <w:rFonts w:ascii="Times New Roman" w:hAnsi="Times New Roman" w:cs="Times New Roman"/>
-        </w:rPr>
-        <w:t>ing</w:t>
-      </w:r>
-      <w:r>
-        <w:rPr>
-          <w:rFonts w:ascii="Times New Roman" w:hAnsi="Times New Roman" w:cs="Times New Roman"/>
-        </w:rPr>
-        <w:t xml:space="preserve"> in explaining the</w:t>
-      </w:r>
-      <w:r>
-        <w:rPr>
-          <w:rFonts w:ascii="Times New Roman" w:hAnsi="Times New Roman" w:cs="Times New Roman"/>
-        </w:rPr>
-        <w:t xml:space="preserve"> </w:t>
-      </w:r>
-      <w:r>
-        <w:rPr>
-          <w:rFonts w:ascii="Times New Roman" w:hAnsi="Times New Roman" w:cs="Times New Roman"/>
-        </w:rPr>
-        <w:t>relationships</w:t>
-      </w:r>
-      <w:r>
-        <w:rPr>
-          <w:rFonts w:ascii="Times New Roman" w:hAnsi="Times New Roman" w:cs="Times New Roman"/>
-        </w:rPr>
-        <w:t xml:space="preserve"> between the data</w:t>
-      </w:r>
-      <w:r>
-        <w:rPr>
-          <w:rFonts w:ascii="Times New Roman" w:hAnsi="Times New Roman" w:cs="Times New Roman"/>
-        </w:rPr>
-        <w:t>.</w:t>
-      </w:r>
-    </w:p>
-    <w:p>
-      <w:pPr>
-        <w:spacing w:line="240" w:lineRule="auto"/>
-        <w:ind w:firstLine="720"/>
-        <w:rPr>
-          <w:rFonts w:ascii="Times New Roman" w:hAnsi="Times New Roman" w:cs="Times New Roman"/>
-        </w:rPr>
-      </w:pPr>
-      <w:r>
-        <w:rPr>
-          <w:rFonts w:ascii="Times New Roman" w:hAnsi="Times New Roman" w:cs="Times New Roman"/>
-        </w:rPr>
-        <w:t xml:space="preserve">The advantage of using a </w:t>
-      </w:r>
-      <w:r>
-        <w:rPr>
-          <w:rFonts w:ascii="Times New Roman" w:hAnsi="Times New Roman" w:cs="Times New Roman"/>
-        </w:rPr>
-        <w:t xml:space="preserve">relational database over a spreadsheet or flat file is found in the </w:t>
-      </w:r>
-      <w:r>
-        <w:rPr>
-          <w:rFonts w:ascii="Times New Roman" w:hAnsi="Times New Roman" w:cs="Times New Roman"/>
-        </w:rPr>
-        <w:t xml:space="preserve">ability to </w:t>
-      </w:r>
-      <w:r>
-        <w:rPr>
-          <w:rFonts w:ascii="Times New Roman" w:hAnsi="Times New Roman" w:cs="Times New Roman"/>
-        </w:rPr>
-        <w:t>explore</w:t>
-      </w:r>
-      <w:r>
-        <w:rPr>
-          <w:rFonts w:ascii="Times New Roman" w:hAnsi="Times New Roman" w:cs="Times New Roman"/>
-        </w:rPr>
-        <w:t xml:space="preserve"> the relationships between </w:t>
-      </w:r>
-      <w:r>
-        <w:rPr>
-          <w:rFonts w:ascii="Times New Roman" w:hAnsi="Times New Roman" w:cs="Times New Roman"/>
-        </w:rPr>
-        <w:t xml:space="preserve">the entities </w:t>
-      </w:r>
-      <w:r>
-        <w:rPr>
-          <w:rFonts w:ascii="Times New Roman" w:hAnsi="Times New Roman" w:cs="Times New Roman"/>
-        </w:rPr>
-        <w:t>to perform complex queries and advanced data analysis</w:t>
-      </w:r>
-      <w:r>
-        <w:rPr>
-          <w:rFonts w:ascii="Times New Roman" w:hAnsi="Times New Roman" w:cs="Times New Roman"/>
-        </w:rPr>
-        <w:t xml:space="preserve"> w</w:t>
-      </w:r>
-      <w:r>
-        <w:rPr>
-          <w:rFonts w:ascii="Times New Roman" w:hAnsi="Times New Roman" w:cs="Times New Roman"/>
-        </w:rPr>
-        <w:t>ith SQL (Structured Query Language). This capability is limited in spreadsheets, which are not designed for handling large-scale data manipulation or complex queries</w:t>
-      </w:r>
-      <w:r>
-        <w:rPr>
-          <w:rFonts w:ascii="Times New Roman" w:hAnsi="Times New Roman" w:cs="Times New Roman"/>
-        </w:rPr>
-        <w:t xml:space="preserve">, </w:t>
-      </w:r>
-      <w:r>
-        <w:rPr>
-          <w:rFonts w:ascii="Times New Roman" w:hAnsi="Times New Roman" w:cs="Times New Roman"/>
-        </w:rPr>
-        <w:t xml:space="preserve">and </w:t>
-      </w:r>
-      <w:r>
-        <w:rPr>
-          <w:rFonts w:ascii="Times New Roman" w:hAnsi="Times New Roman" w:cs="Times New Roman"/>
-        </w:rPr>
-        <w:t>where analysis is much slower and time consuming</w:t>
-      </w:r>
-      <w:r>
-        <w:rPr>
-          <w:rFonts w:ascii="Times New Roman" w:hAnsi="Times New Roman" w:cs="Times New Roman"/>
-        </w:rPr>
-        <w:t>.</w:t>
-      </w:r>
-      <w:r>
-        <w:rPr>
-          <w:rFonts w:ascii="Times New Roman" w:hAnsi="Times New Roman" w:cs="Times New Roman"/>
-        </w:rPr>
-        <w:t xml:space="preserve"> </w:t>
-      </w:r>
-      <w:r>
-        <w:rPr>
-          <w:rFonts w:ascii="Times New Roman" w:hAnsi="Times New Roman" w:cs="Times New Roman"/>
-        </w:rPr>
-        <w:t xml:space="preserve">These relationships are </w:t>
-      </w:r>
-      <w:r>
-        <w:rPr>
-          <w:rFonts w:ascii="Times New Roman" w:hAnsi="Times New Roman" w:cs="Times New Roman"/>
-        </w:rPr>
-        <w:t>stipulated</w:t>
-      </w:r>
-      <w:r>
-        <w:rPr>
-          <w:rFonts w:ascii="Times New Roman" w:hAnsi="Times New Roman" w:cs="Times New Roman"/>
-        </w:rPr>
-        <w:t xml:space="preserve"> by the pri</w:t>
-      </w:r>
-      <w:r>
-        <w:rPr>
-          <w:rFonts w:ascii="Times New Roman" w:hAnsi="Times New Roman" w:cs="Times New Roman"/>
-        </w:rPr>
-        <w:t xml:space="preserve">mary and foreign keys </w:t>
-      </w:r>
-      <w:r>
-        <w:rPr>
-          <w:rFonts w:ascii="Times New Roman" w:hAnsi="Times New Roman" w:cs="Times New Roman"/>
-        </w:rPr>
-        <w:t xml:space="preserve">of the entities. In Figure 1, relationships are </w:t>
-      </w:r>
-      <w:r>
-        <w:rPr>
-          <w:rFonts w:ascii="Times New Roman" w:hAnsi="Times New Roman" w:cs="Times New Roman"/>
-        </w:rPr>
-        <w:t xml:space="preserve">visualized by </w:t>
-      </w:r>
-      <w:r>
-        <w:rPr>
-          <w:rFonts w:ascii="Times New Roman" w:hAnsi="Times New Roman" w:cs="Times New Roman"/>
-        </w:rPr>
-        <w:t xml:space="preserve">crow’s foot notation and connecting lines. </w:t>
-      </w:r>
-      <w:r>
-        <w:rPr>
-          <w:rFonts w:ascii="Times New Roman" w:hAnsi="Times New Roman" w:cs="Times New Roman"/>
-        </w:rPr>
-        <w:t xml:space="preserve">The crow’s foot notation </w:t>
-      </w:r>
-      <w:proofErr w:type="gramStart"/>
-      <w:r>
-        <w:rPr>
-          <w:rFonts w:ascii="Times New Roman" w:hAnsi="Times New Roman" w:cs="Times New Roman"/>
-        </w:rPr>
-        <w:t>represent</w:t>
-      </w:r>
-      <w:proofErr w:type="gramEnd"/>
-      <w:r>
-        <w:rPr>
-          <w:rFonts w:ascii="Times New Roman" w:hAnsi="Times New Roman" w:cs="Times New Roman"/>
-        </w:rPr>
-        <w:t xml:space="preserve"> the type of relationship</w:t>
-      </w:r>
-      <w:r>
-        <w:rPr>
-          <w:rFonts w:ascii="Times New Roman" w:hAnsi="Times New Roman" w:cs="Times New Roman"/>
-        </w:rPr>
-        <w:t xml:space="preserve">: one-to-one, one-to-many, or many-to-many. </w:t>
-      </w:r>
-    </w:p>
-    <w:p>
-      <w:pPr>
-        <w:spacing w:line="240" w:lineRule="auto"/>
-        <w:rPr>
-          <w:rFonts w:ascii="Times New Roman" w:hAnsi="Times New Roman" w:cs="Times New Roman"/>
-        </w:rPr>
-      </w:pPr>
-      <w:r>
-        <w:rPr>
-          <w:rFonts w:ascii="Times New Roman" w:hAnsi="Times New Roman" w:cs="Times New Roman"/>
-        </w:rPr>
-        <w:tab/>
-      </w:r>
-      <w:proofErr w:type="spellStart"/>
-      <w:r>
-        <w:rPr>
-          <w:rFonts w:ascii="Times New Roman" w:hAnsi="Times New Roman" w:cs="Times New Roman"/>
-        </w:rPr>
-        <w:t>EcoMart</w:t>
-      </w:r>
-      <w:proofErr w:type="spellEnd"/>
       <w:r>
         <w:rPr>
           <w:rFonts w:ascii="Times New Roman" w:hAnsi="Times New Roman" w:cs="Times New Roman"/>
@@ -2216,7 +2155,14 @@
         <w:rPr>
           <w:rFonts w:ascii="Times New Roman" w:hAnsi="Times New Roman" w:cs="Times New Roman"/>
         </w:rPr>
-        <w:t>of cloud storage and computing, like Amazon RDS or Azure SQL Database</w:t>
+        <w:t xml:space="preserve">of cloud </w:t>
+      </w:r>
+      <w:r>
+        <w:rPr>
+          <w:rFonts w:ascii="Times New Roman" w:hAnsi="Times New Roman" w:cs="Times New Roman"/>
+        </w:rPr>
+        <w:lastRenderedPageBreak/>
+        <w:t>storage and computing, like Amazon RDS or Azure SQL Database</w:t>
       </w:r>
       <w:r>
         <w:rPr>
@@ -2264,21 +2210,7 @@
         <w:rPr>
           <w:rFonts w:ascii="Times New Roman" w:hAnsi="Times New Roman" w:cs="Times New Roman"/>
         </w:rPr>
-        <w:t xml:space="preserve">set of options while </w:t>
-      </w:r>
-      <w:proofErr w:type="spellStart"/>
-      <w:r>
-        <w:rPr>
-          <w:rFonts w:ascii="Times New Roman" w:hAnsi="Times New Roman" w:cs="Times New Roman"/>
-        </w:rPr>
-        <w:t>EcoMart</w:t>
-      </w:r>
-      <w:proofErr w:type="spellEnd"/>
-      <w:r>
-        <w:rPr>
-          <w:rFonts w:ascii="Times New Roman" w:hAnsi="Times New Roman" w:cs="Times New Roman"/>
-        </w:rPr>
-        <w:t xml:space="preserve"> grows and transforms. </w:t>
+        <w:t xml:space="preserve">set of options while EcoMart grows and transforms. </w:t>
       </w:r>
       <w:r>
         <w:rPr>
@@ -2359,9 +2291,9 @@
           <w:noProof/>
         </w:rPr>
         <w:drawing>
-          <wp:inline distT="0" distB="0" distL="0" distR="0" wp14:anchorId="71BF832F" wp14:editId="6C471C52">
-            <wp:extent cx="5172075" cy="3644766"/>
-            <wp:effectExtent l="0" t="0" r="0" b="0"/>
+          <wp:inline distT="0" distB="0" distL="0" distR="0" wp14:anchorId="71BF832F" wp14:editId="7DAD16CF">
+            <wp:extent cx="5174533" cy="2644129"/>
+            <wp:effectExtent l="0" t="0" r="7620" b="4445"/>
             <wp:docPr id="1280702518" name="Picture 1"/>
             <wp:cNvGraphicFramePr>
               <a:graphicFrameLocks xmlns:a="http://schemas.openxmlformats.org/drawingml/2006/main" noChangeAspect="1"/>
@@ -2370,11 +2302,17 @@
               <a:graphicData uri="http://schemas.openxmlformats.org/drawingml/2006/picture">
                 <pic:pic xmlns:pic="http://schemas.openxmlformats.org/drawingml/2006/picture">
                   <pic:nvPicPr>
-                    <pic:cNvPr id="1280702518" name=""/>
+                    <pic:cNvPr id="1280702518" name="Picture 1"/>
                     <pic:cNvPicPr/>
                   </pic:nvPicPr>
                   <pic:blipFill>
-                    <a:blip r:embed="rId6"/>
+                    <a:blip r:embed="rId6">
+                      <a:extLst>
+                        <a:ext uri="{28A0092B-C50C-407E-A947-70E740481C1C}">
+                          <a14:useLocalDpi xmlns:a14="http://schemas.microsoft.com/office/drawing/2010/main" val="0"/>
+                        </a:ext>
+                      </a:extLst>
+                    </a:blip>
                     <a:stretch>
                       <a:fillRect/>
                     </a:stretch>
@@ -2382,7 +2320,7 @@
                   <pic:spPr>
                     <a:xfrm>
                       <a:off x="0" y="0"/>
-                      <a:ext cx="5174533" cy="3646498"/>
+                      <a:ext cx="5174533" cy="2644129"/>
                     </a:xfrm>
                     <a:prstGeom prst="rect">
                       <a:avLst/>
@@ -2425,7 +2363,10 @@
         <w:fldChar w:fldCharType="end"/>
       </w:r>
       <w:r>
-        <w:t>: SQL Script to Create "D597 Task 1" Table</w:t>
+        <w:t xml:space="preserve">: SQL Script to Create "D597 Task 1" </w:t>
+      </w:r>
+      <w:r>
+        <w:t>Instance</w:t>
       </w:r>
     </w:p>
     <w:p>
@@ -2485,6 +2426,7 @@
           <w:rFonts w:ascii="Times New Roman" w:hAnsi="Times New Roman" w:cs="Times New Roman"/>
           <w:noProof/>
         </w:rPr>
+        <w:lastRenderedPageBreak/>
         <w:drawing>
           <wp:inline distT="0" distB="0" distL="0" distR="0" wp14:anchorId="0DD47E4C" wp14:editId="0A485793">
             <wp:extent cx="5029200" cy="3081460"/>
@@ -2618,6 +2560,7 @@
           <w:rFonts w:ascii="Times New Roman" w:hAnsi="Times New Roman" w:cs="Times New Roman"/>
           <w:noProof/>
         </w:rPr>
+        <w:lastRenderedPageBreak/>
         <w:drawing>
           <wp:inline distT="0" distB="0" distL="0" distR="0" wp14:anchorId="7F778A15" wp14:editId="22B65F21">
             <wp:extent cx="5533554" cy="4241800"/>
@@ -2787,99 +2730,7 @@
         <w:rPr>
           <w:rFonts w:ascii="Times New Roman" w:hAnsi="Times New Roman" w:cs="Times New Roman"/>
         </w:rPr>
-        <w:t xml:space="preserve">INSERT INTO </w:t>
-      </w:r>
-      <w:proofErr w:type="gramStart"/>
-      <w:r>
-        <w:rPr>
-          <w:rFonts w:ascii="Times New Roman" w:hAnsi="Times New Roman" w:cs="Times New Roman"/>
-        </w:rPr>
-        <w:t>item(</w:t>
-      </w:r>
-      <w:proofErr w:type="spellStart"/>
-      <w:proofErr w:type="gramEnd"/>
-      <w:r>
-        <w:rPr>
-          <w:rFonts w:ascii="Times New Roman" w:hAnsi="Times New Roman" w:cs="Times New Roman"/>
-        </w:rPr>
-        <w:t>item_type</w:t>
-      </w:r>
-      <w:proofErr w:type="spellEnd"/>
-      <w:r>
-        <w:rPr>
-          <w:rFonts w:ascii="Times New Roman" w:hAnsi="Times New Roman" w:cs="Times New Roman"/>
-        </w:rPr>
-        <w:t xml:space="preserve">, </w:t>
-      </w:r>
-      <w:proofErr w:type="spellStart"/>
-      <w:r>
-        <w:rPr>
-          <w:rFonts w:ascii="Times New Roman" w:hAnsi="Times New Roman" w:cs="Times New Roman"/>
-        </w:rPr>
-        <w:t>unit_price</w:t>
-      </w:r>
-      <w:proofErr w:type="spellEnd"/>
-      <w:r>
-        <w:rPr>
-          <w:rFonts w:ascii="Times New Roman" w:hAnsi="Times New Roman" w:cs="Times New Roman"/>
-        </w:rPr>
-        <w:t xml:space="preserve">, </w:t>
-      </w:r>
-      <w:proofErr w:type="spellStart"/>
-      <w:r>
-        <w:rPr>
-          <w:rFonts w:ascii="Times New Roman" w:hAnsi="Times New Roman" w:cs="Times New Roman"/>
-        </w:rPr>
-        <w:t>unit_cost</w:t>
-      </w:r>
-      <w:proofErr w:type="spellEnd"/>
-      <w:r>
-        <w:rPr>
-          <w:rFonts w:ascii="Times New Roman" w:hAnsi="Times New Roman" w:cs="Times New Roman"/>
-        </w:rPr>
-        <w:t xml:space="preserve">) SELECT DISTINCT </w:t>
-      </w:r>
-      <w:proofErr w:type="spellStart"/>
-      <w:r>
-        <w:rPr>
-          <w:rFonts w:ascii="Times New Roman" w:hAnsi="Times New Roman" w:cs="Times New Roman"/>
-        </w:rPr>
-        <w:t>item_type</w:t>
-      </w:r>
-      <w:proofErr w:type="spellEnd"/>
-      <w:r>
-        <w:rPr>
-          <w:rFonts w:ascii="Times New Roman" w:hAnsi="Times New Roman" w:cs="Times New Roman"/>
-        </w:rPr>
-        <w:t xml:space="preserve">, </w:t>
-      </w:r>
-      <w:proofErr w:type="spellStart"/>
-      <w:r>
-        <w:rPr>
-          <w:rFonts w:ascii="Times New Roman" w:hAnsi="Times New Roman" w:cs="Times New Roman"/>
-        </w:rPr>
-        <w:t>unit_price</w:t>
-      </w:r>
-      <w:proofErr w:type="spellEnd"/>
-      <w:r>
-        <w:rPr>
-          <w:rFonts w:ascii="Times New Roman" w:hAnsi="Times New Roman" w:cs="Times New Roman"/>
-        </w:rPr>
-        <w:t xml:space="preserve">, </w:t>
-      </w:r>
-      <w:proofErr w:type="spellStart"/>
-      <w:r>
-        <w:rPr>
-          <w:rFonts w:ascii="Times New Roman" w:hAnsi="Times New Roman" w:cs="Times New Roman"/>
-        </w:rPr>
-        <w:t>unit_cost</w:t>
-      </w:r>
-      <w:proofErr w:type="spellEnd"/>
-      <w:r>
-        <w:rPr>
-          <w:rFonts w:ascii="Times New Roman" w:hAnsi="Times New Roman" w:cs="Times New Roman"/>
-        </w:rPr>
-        <w:t xml:space="preserve"> FROM public."D597Task1";</w:t>
+        <w:t>INSERT INTO item(item_type, unit_price, unit_cost) SELECT DISTINCT item_type, unit_price, unit_cost FROM public."D597Task1";</w:t>
       </w:r>
     </w:p>
     <w:p>
@@ -2903,6 +2754,7 @@
           <w:rFonts w:ascii="Times New Roman" w:hAnsi="Times New Roman" w:cs="Times New Roman"/>
           <w:noProof/>
         </w:rPr>
+        <w:lastRenderedPageBreak/>
         <w:drawing>
           <wp:inline distT="0" distB="0" distL="0" distR="0" wp14:anchorId="79F200CC" wp14:editId="6070E458">
             <wp:extent cx="5391150" cy="4008804"/>
@@ -2994,43 +2846,7 @@
         <w:rPr>
           <w:rFonts w:ascii="Times New Roman" w:hAnsi="Times New Roman" w:cs="Times New Roman"/>
         </w:rPr>
-        <w:t xml:space="preserve">INSERT INTO </w:t>
-      </w:r>
-      <w:proofErr w:type="gramStart"/>
-      <w:r>
-        <w:rPr>
-          <w:rFonts w:ascii="Times New Roman" w:hAnsi="Times New Roman" w:cs="Times New Roman"/>
-        </w:rPr>
-        <w:t>locality(</w:t>
-      </w:r>
-      <w:proofErr w:type="spellStart"/>
-      <w:proofErr w:type="gramEnd"/>
-      <w:r>
-        <w:rPr>
-          <w:rFonts w:ascii="Times New Roman" w:hAnsi="Times New Roman" w:cs="Times New Roman"/>
-        </w:rPr>
-        <w:t>country_name</w:t>
-      </w:r>
-      <w:proofErr w:type="spellEnd"/>
-      <w:r>
-        <w:rPr>
-          <w:rFonts w:ascii="Times New Roman" w:hAnsi="Times New Roman" w:cs="Times New Roman"/>
-        </w:rPr>
-        <w:t xml:space="preserve">, </w:t>
-      </w:r>
-      <w:proofErr w:type="spellStart"/>
-      <w:r>
-        <w:rPr>
-          <w:rFonts w:ascii="Times New Roman" w:hAnsi="Times New Roman" w:cs="Times New Roman"/>
-        </w:rPr>
-        <w:t>region_name</w:t>
-      </w:r>
-      <w:proofErr w:type="spellEnd"/>
-      <w:r>
-        <w:rPr>
-          <w:rFonts w:ascii="Times New Roman" w:hAnsi="Times New Roman" w:cs="Times New Roman"/>
-        </w:rPr>
-        <w:t>) SELECT DISTINCT country, region FROM public."D597Task1";</w:t>
+        <w:t>INSERT INTO locality(country_name, region_name) SELECT DISTINCT country, region FROM public."D597Task1";</w:t>
       </w:r>
     </w:p>
     <w:p>
@@ -3054,6 +2870,7 @@
           <w:rFonts w:ascii="Times New Roman" w:hAnsi="Times New Roman" w:cs="Times New Roman"/>
           <w:noProof/>
         </w:rPr>
+        <w:lastRenderedPageBreak/>
         <w:drawing>
           <wp:inline distT="0" distB="0" distL="0" distR="0" wp14:anchorId="3A4672F6" wp14:editId="5A27A12E">
             <wp:extent cx="5558381" cy="4269740"/>
@@ -3145,197 +2962,7 @@
         <w:rPr>
           <w:rFonts w:ascii="Times New Roman" w:hAnsi="Times New Roman" w:cs="Times New Roman"/>
         </w:rPr>
-        <w:t xml:space="preserve">INSERT INTO </w:t>
-      </w:r>
-      <w:proofErr w:type="gramStart"/>
-      <w:r>
-        <w:rPr>
-          <w:rFonts w:ascii="Times New Roman" w:hAnsi="Times New Roman" w:cs="Times New Roman"/>
-        </w:rPr>
-        <w:t>orders(</w:t>
-      </w:r>
-      <w:proofErr w:type="spellStart"/>
-      <w:proofErr w:type="gramEnd"/>
-      <w:r>
-        <w:rPr>
-          <w:rFonts w:ascii="Times New Roman" w:hAnsi="Times New Roman" w:cs="Times New Roman"/>
-        </w:rPr>
-        <w:t>order_id</w:t>
-      </w:r>
-      <w:proofErr w:type="spellEnd"/>
-      <w:r>
-        <w:rPr>
-          <w:rFonts w:ascii="Times New Roman" w:hAnsi="Times New Roman" w:cs="Times New Roman"/>
-        </w:rPr>
-        <w:t xml:space="preserve">, </w:t>
-      </w:r>
-      <w:proofErr w:type="spellStart"/>
-      <w:r>
-        <w:rPr>
-          <w:rFonts w:ascii="Times New Roman" w:hAnsi="Times New Roman" w:cs="Times New Roman"/>
-        </w:rPr>
-        <w:t>sales_channel</w:t>
-      </w:r>
-      <w:proofErr w:type="spellEnd"/>
-      <w:r>
-        <w:rPr>
-          <w:rFonts w:ascii="Times New Roman" w:hAnsi="Times New Roman" w:cs="Times New Roman"/>
-        </w:rPr>
-        <w:t xml:space="preserve">, </w:t>
-      </w:r>
-      <w:proofErr w:type="spellStart"/>
-      <w:r>
-        <w:rPr>
-          <w:rFonts w:ascii="Times New Roman" w:hAnsi="Times New Roman" w:cs="Times New Roman"/>
-        </w:rPr>
-        <w:t>order_priority</w:t>
-      </w:r>
-      <w:proofErr w:type="spellEnd"/>
-      <w:r>
-        <w:rPr>
-          <w:rFonts w:ascii="Times New Roman" w:hAnsi="Times New Roman" w:cs="Times New Roman"/>
-        </w:rPr>
-        <w:t xml:space="preserve">, </w:t>
-      </w:r>
-      <w:proofErr w:type="spellStart"/>
-      <w:r>
-        <w:rPr>
-          <w:rFonts w:ascii="Times New Roman" w:hAnsi="Times New Roman" w:cs="Times New Roman"/>
-        </w:rPr>
-        <w:t>order_date</w:t>
-      </w:r>
-      <w:proofErr w:type="spellEnd"/>
-      <w:r>
-        <w:rPr>
-          <w:rFonts w:ascii="Times New Roman" w:hAnsi="Times New Roman" w:cs="Times New Roman"/>
-        </w:rPr>
-        <w:t xml:space="preserve">, </w:t>
-      </w:r>
-      <w:proofErr w:type="spellStart"/>
-      <w:r>
-        <w:rPr>
-          <w:rFonts w:ascii="Times New Roman" w:hAnsi="Times New Roman" w:cs="Times New Roman"/>
-        </w:rPr>
-        <w:t>ship_date</w:t>
-      </w:r>
-      <w:proofErr w:type="spellEnd"/>
-      <w:r>
-        <w:rPr>
-          <w:rFonts w:ascii="Times New Roman" w:hAnsi="Times New Roman" w:cs="Times New Roman"/>
-        </w:rPr>
-        <w:t xml:space="preserve">, </w:t>
-      </w:r>
-      <w:proofErr w:type="spellStart"/>
-      <w:r>
-        <w:rPr>
-          <w:rFonts w:ascii="Times New Roman" w:hAnsi="Times New Roman" w:cs="Times New Roman"/>
-        </w:rPr>
-        <w:t>country_id</w:t>
-      </w:r>
-      <w:proofErr w:type="spellEnd"/>
-      <w:r>
-        <w:rPr>
-          <w:rFonts w:ascii="Times New Roman" w:hAnsi="Times New Roman" w:cs="Times New Roman"/>
-        </w:rPr>
-        <w:t xml:space="preserve">) SELECT DISTINCT </w:t>
-      </w:r>
-      <w:proofErr w:type="spellStart"/>
-      <w:r>
-        <w:rPr>
-          <w:rFonts w:ascii="Times New Roman" w:hAnsi="Times New Roman" w:cs="Times New Roman"/>
-        </w:rPr>
-        <w:t>order_id</w:t>
-      </w:r>
-      <w:proofErr w:type="spellEnd"/>
-      <w:r>
-        <w:rPr>
-          <w:rFonts w:ascii="Times New Roman" w:hAnsi="Times New Roman" w:cs="Times New Roman"/>
-        </w:rPr>
-        <w:t xml:space="preserve">, </w:t>
-      </w:r>
-      <w:proofErr w:type="spellStart"/>
-      <w:r>
-        <w:rPr>
-          <w:rFonts w:ascii="Times New Roman" w:hAnsi="Times New Roman" w:cs="Times New Roman"/>
-        </w:rPr>
-        <w:t>sales_channel</w:t>
-      </w:r>
-      <w:proofErr w:type="spellEnd"/>
-      <w:r>
-        <w:rPr>
-          <w:rFonts w:ascii="Times New Roman" w:hAnsi="Times New Roman" w:cs="Times New Roman"/>
-        </w:rPr>
-        <w:t xml:space="preserve">, </w:t>
-      </w:r>
-      <w:proofErr w:type="spellStart"/>
-      <w:r>
-        <w:rPr>
-          <w:rFonts w:ascii="Times New Roman" w:hAnsi="Times New Roman" w:cs="Times New Roman"/>
-        </w:rPr>
-        <w:t>order_priority</w:t>
-      </w:r>
-      <w:proofErr w:type="spellEnd"/>
-      <w:r>
-        <w:rPr>
-          <w:rFonts w:ascii="Times New Roman" w:hAnsi="Times New Roman" w:cs="Times New Roman"/>
-        </w:rPr>
-        <w:t xml:space="preserve">, </w:t>
-      </w:r>
-      <w:proofErr w:type="spellStart"/>
-      <w:r>
-        <w:rPr>
-          <w:rFonts w:ascii="Times New Roman" w:hAnsi="Times New Roman" w:cs="Times New Roman"/>
-        </w:rPr>
-        <w:t>order_date</w:t>
-      </w:r>
-      <w:proofErr w:type="spellEnd"/>
-      <w:r>
-        <w:rPr>
-          <w:rFonts w:ascii="Times New Roman" w:hAnsi="Times New Roman" w:cs="Times New Roman"/>
-        </w:rPr>
-        <w:t xml:space="preserve">, </w:t>
-      </w:r>
-      <w:proofErr w:type="spellStart"/>
-      <w:r>
-        <w:rPr>
-          <w:rFonts w:ascii="Times New Roman" w:hAnsi="Times New Roman" w:cs="Times New Roman"/>
-        </w:rPr>
-        <w:t>ship_date</w:t>
-      </w:r>
-      <w:proofErr w:type="spellEnd"/>
-      <w:r>
-        <w:rPr>
-          <w:rFonts w:ascii="Times New Roman" w:hAnsi="Times New Roman" w:cs="Times New Roman"/>
-        </w:rPr>
-        <w:t xml:space="preserve">, </w:t>
-      </w:r>
-      <w:proofErr w:type="spellStart"/>
-      <w:r>
-        <w:rPr>
-          <w:rFonts w:ascii="Times New Roman" w:hAnsi="Times New Roman" w:cs="Times New Roman"/>
-        </w:rPr>
-        <w:t>country_id</w:t>
-      </w:r>
-      <w:proofErr w:type="spellEnd"/>
-      <w:r>
-        <w:rPr>
-          <w:rFonts w:ascii="Times New Roman" w:hAnsi="Times New Roman" w:cs="Times New Roman"/>
-        </w:rPr>
-        <w:t xml:space="preserve"> FROM public."D597Task1" JOIN locality ON public."D597Task1".country = </w:t>
-      </w:r>
-      <w:proofErr w:type="spellStart"/>
-      <w:r>
-        <w:rPr>
-          <w:rFonts w:ascii="Times New Roman" w:hAnsi="Times New Roman" w:cs="Times New Roman"/>
-        </w:rPr>
-        <w:t>locality.country_name</w:t>
-      </w:r>
-      <w:proofErr w:type="spellEnd"/>
-      <w:r>
-        <w:rPr>
-          <w:rFonts w:ascii="Times New Roman" w:hAnsi="Times New Roman" w:cs="Times New Roman"/>
-        </w:rPr>
-        <w:t>;</w:t>
+        <w:t>INSERT INTO orders(order_id, sales_channel, order_priority, order_date, ship_date, country_id) SELECT DISTINCT order_id, sales_channel, order_priority, order_date, ship_date, country_id FROM public."D597Task1" JOIN locality ON public."D597Task1".country = locality.country_name;</w:t>
       </w:r>
     </w:p>
     <w:p>
@@ -3359,6 +2986,7 @@
           <w:rFonts w:ascii="Times New Roman" w:hAnsi="Times New Roman" w:cs="Times New Roman"/>
           <w:noProof/>
         </w:rPr>
+        <w:lastRenderedPageBreak/>
         <w:drawing>
           <wp:inline distT="0" distB="0" distL="0" distR="0" wp14:anchorId="26B6451A" wp14:editId="3420729A">
             <wp:extent cx="5665783" cy="4273550"/>
@@ -3450,211 +3078,7 @@
         <w:rPr>
           <w:rFonts w:ascii="Times New Roman" w:hAnsi="Times New Roman" w:cs="Times New Roman"/>
         </w:rPr>
-        <w:t xml:space="preserve">INSERT INTO </w:t>
-      </w:r>
-      <w:proofErr w:type="spellStart"/>
-      <w:r>
-        <w:rPr>
-          <w:rFonts w:ascii="Times New Roman" w:hAnsi="Times New Roman" w:cs="Times New Roman"/>
-        </w:rPr>
-        <w:t>order_</w:t>
-      </w:r>
-      <w:proofErr w:type="gramStart"/>
-      <w:r>
-        <w:rPr>
-          <w:rFonts w:ascii="Times New Roman" w:hAnsi="Times New Roman" w:cs="Times New Roman"/>
-        </w:rPr>
-        <w:t>details</w:t>
-      </w:r>
-      <w:proofErr w:type="spellEnd"/>
-      <w:r>
-        <w:rPr>
-          <w:rFonts w:ascii="Times New Roman" w:hAnsi="Times New Roman" w:cs="Times New Roman"/>
-        </w:rPr>
-        <w:t>(</w:t>
-      </w:r>
-      <w:proofErr w:type="spellStart"/>
-      <w:proofErr w:type="gramEnd"/>
-      <w:r>
-        <w:rPr>
-          <w:rFonts w:ascii="Times New Roman" w:hAnsi="Times New Roman" w:cs="Times New Roman"/>
-        </w:rPr>
-        <w:t>order_id</w:t>
-      </w:r>
-      <w:proofErr w:type="spellEnd"/>
-      <w:r>
-        <w:rPr>
-          <w:rFonts w:ascii="Times New Roman" w:hAnsi="Times New Roman" w:cs="Times New Roman"/>
-        </w:rPr>
-        <w:t xml:space="preserve">, </w:t>
-      </w:r>
-      <w:proofErr w:type="spellStart"/>
-      <w:r>
-        <w:rPr>
-          <w:rFonts w:ascii="Times New Roman" w:hAnsi="Times New Roman" w:cs="Times New Roman"/>
-        </w:rPr>
-        <w:t>item_id</w:t>
-      </w:r>
-      <w:proofErr w:type="spellEnd"/>
-      <w:r>
-        <w:rPr>
-          <w:rFonts w:ascii="Times New Roman" w:hAnsi="Times New Roman" w:cs="Times New Roman"/>
-        </w:rPr>
-        <w:t xml:space="preserve">, </w:t>
-      </w:r>
-      <w:proofErr w:type="spellStart"/>
-      <w:r>
-        <w:rPr>
-          <w:rFonts w:ascii="Times New Roman" w:hAnsi="Times New Roman" w:cs="Times New Roman"/>
-        </w:rPr>
-        <w:t>units_sold</w:t>
-      </w:r>
-      <w:proofErr w:type="spellEnd"/>
-      <w:r>
-        <w:rPr>
-          <w:rFonts w:ascii="Times New Roman" w:hAnsi="Times New Roman" w:cs="Times New Roman"/>
-        </w:rPr>
-        <w:t xml:space="preserve">, </w:t>
-      </w:r>
-      <w:proofErr w:type="spellStart"/>
-      <w:r>
-        <w:rPr>
-          <w:rFonts w:ascii="Times New Roman" w:hAnsi="Times New Roman" w:cs="Times New Roman"/>
-        </w:rPr>
-        <w:t>total_revenue</w:t>
-      </w:r>
-      <w:proofErr w:type="spellEnd"/>
-      <w:r>
-        <w:rPr>
-          <w:rFonts w:ascii="Times New Roman" w:hAnsi="Times New Roman" w:cs="Times New Roman"/>
-        </w:rPr>
-        <w:t xml:space="preserve">, </w:t>
-      </w:r>
-      <w:proofErr w:type="spellStart"/>
-      <w:r>
-        <w:rPr>
-          <w:rFonts w:ascii="Times New Roman" w:hAnsi="Times New Roman" w:cs="Times New Roman"/>
-        </w:rPr>
-        <w:t>total_cost</w:t>
-      </w:r>
-      <w:proofErr w:type="spellEnd"/>
-      <w:r>
-        <w:rPr>
-          <w:rFonts w:ascii="Times New Roman" w:hAnsi="Times New Roman" w:cs="Times New Roman"/>
-        </w:rPr>
-        <w:t xml:space="preserve">, </w:t>
-      </w:r>
-      <w:proofErr w:type="spellStart"/>
-      <w:r>
-        <w:rPr>
-          <w:rFonts w:ascii="Times New Roman" w:hAnsi="Times New Roman" w:cs="Times New Roman"/>
-        </w:rPr>
-        <w:t>total_profit</w:t>
-      </w:r>
-      <w:proofErr w:type="spellEnd"/>
-      <w:r>
-        <w:rPr>
-          <w:rFonts w:ascii="Times New Roman" w:hAnsi="Times New Roman" w:cs="Times New Roman"/>
-        </w:rPr>
-        <w:t xml:space="preserve">) SELECT DISTINCT </w:t>
-      </w:r>
-      <w:proofErr w:type="spellStart"/>
-      <w:r>
-        <w:rPr>
-          <w:rFonts w:ascii="Times New Roman" w:hAnsi="Times New Roman" w:cs="Times New Roman"/>
-        </w:rPr>
-        <w:t>order_id</w:t>
-      </w:r>
-      <w:proofErr w:type="spellEnd"/>
-      <w:r>
-        <w:rPr>
-          <w:rFonts w:ascii="Times New Roman" w:hAnsi="Times New Roman" w:cs="Times New Roman"/>
-        </w:rPr>
-        <w:t xml:space="preserve">, </w:t>
-      </w:r>
-      <w:proofErr w:type="spellStart"/>
-      <w:r>
-        <w:rPr>
-          <w:rFonts w:ascii="Times New Roman" w:hAnsi="Times New Roman" w:cs="Times New Roman"/>
-        </w:rPr>
-        <w:t>item_id</w:t>
-      </w:r>
-      <w:proofErr w:type="spellEnd"/>
-      <w:r>
-        <w:rPr>
-          <w:rFonts w:ascii="Times New Roman" w:hAnsi="Times New Roman" w:cs="Times New Roman"/>
-        </w:rPr>
-        <w:t xml:space="preserve">, </w:t>
-      </w:r>
-      <w:proofErr w:type="spellStart"/>
-      <w:r>
-        <w:rPr>
-          <w:rFonts w:ascii="Times New Roman" w:hAnsi="Times New Roman" w:cs="Times New Roman"/>
-        </w:rPr>
-        <w:t>units_sold</w:t>
-      </w:r>
-      <w:proofErr w:type="spellEnd"/>
-      <w:r>
-        <w:rPr>
-          <w:rFonts w:ascii="Times New Roman" w:hAnsi="Times New Roman" w:cs="Times New Roman"/>
-        </w:rPr>
-        <w:t xml:space="preserve">, </w:t>
-      </w:r>
-      <w:proofErr w:type="spellStart"/>
-      <w:r>
-        <w:rPr>
-          <w:rFonts w:ascii="Times New Roman" w:hAnsi="Times New Roman" w:cs="Times New Roman"/>
-        </w:rPr>
-        <w:t>total_revenue</w:t>
-      </w:r>
-      <w:proofErr w:type="spellEnd"/>
-      <w:r>
-        <w:rPr>
-          <w:rFonts w:ascii="Times New Roman" w:hAnsi="Times New Roman" w:cs="Times New Roman"/>
-        </w:rPr>
-        <w:t xml:space="preserve">, </w:t>
-      </w:r>
-      <w:proofErr w:type="spellStart"/>
-      <w:r>
-        <w:rPr>
-          <w:rFonts w:ascii="Times New Roman" w:hAnsi="Times New Roman" w:cs="Times New Roman"/>
-        </w:rPr>
-        <w:t>total_cost</w:t>
-      </w:r>
-      <w:proofErr w:type="spellEnd"/>
-      <w:r>
-        <w:rPr>
-          <w:rFonts w:ascii="Times New Roman" w:hAnsi="Times New Roman" w:cs="Times New Roman"/>
-        </w:rPr>
-        <w:t xml:space="preserve">, </w:t>
-      </w:r>
-      <w:proofErr w:type="spellStart"/>
-      <w:r>
-        <w:rPr>
-          <w:rFonts w:ascii="Times New Roman" w:hAnsi="Times New Roman" w:cs="Times New Roman"/>
-        </w:rPr>
-        <w:t>total_profit</w:t>
-      </w:r>
-      <w:proofErr w:type="spellEnd"/>
-      <w:r>
-        <w:rPr>
-          <w:rFonts w:ascii="Times New Roman" w:hAnsi="Times New Roman" w:cs="Times New Roman"/>
-        </w:rPr>
-        <w:t xml:space="preserve"> FROM public."D597Task1" JOIN item ON public."D597Task1".item_type = </w:t>
-      </w:r>
-      <w:proofErr w:type="spellStart"/>
-      <w:r>
-        <w:rPr>
-          <w:rFonts w:ascii="Times New Roman" w:hAnsi="Times New Roman" w:cs="Times New Roman"/>
-        </w:rPr>
-        <w:t>item.item_type</w:t>
-      </w:r>
-      <w:proofErr w:type="spellEnd"/>
-      <w:r>
-        <w:rPr>
-          <w:rFonts w:ascii="Times New Roman" w:hAnsi="Times New Roman" w:cs="Times New Roman"/>
-        </w:rPr>
-        <w:t>;</w:t>
+        <w:t>INSERT INTO order_details(order_id, item_id, units_sold, total_revenue, total_cost, total_profit) SELECT DISTINCT order_id, item_id, units_sold, total_revenue, total_cost, total_profit FROM public."D597Task1" JOIN item ON public."D597Task1".item_type = item.item_type;</w:t>
       </w:r>
     </w:p>
     <w:p>
@@ -3678,6 +3102,7 @@
           <w:rFonts w:ascii="Times New Roman" w:hAnsi="Times New Roman" w:cs="Times New Roman"/>
           <w:noProof/>
         </w:rPr>
+        <w:lastRenderedPageBreak/>
         <w:drawing>
           <wp:inline distT="0" distB="0" distL="0" distR="0" wp14:anchorId="40AE4566" wp14:editId="4C46F19F">
             <wp:extent cx="5206835" cy="4003675"/>
@@ -3885,113 +3310,7 @@
         <w:rPr>
           <w:rFonts w:ascii="Times New Roman" w:hAnsi="Times New Roman" w:cs="Times New Roman"/>
         </w:rPr>
-        <w:t xml:space="preserve">SELECT </w:t>
-      </w:r>
-      <w:proofErr w:type="spellStart"/>
-      <w:r>
-        <w:rPr>
-          <w:rFonts w:ascii="Times New Roman" w:hAnsi="Times New Roman" w:cs="Times New Roman"/>
-        </w:rPr>
-        <w:t>item_id</w:t>
-      </w:r>
-      <w:proofErr w:type="spellEnd"/>
-      <w:r>
-        <w:rPr>
-          <w:rFonts w:ascii="Times New Roman" w:hAnsi="Times New Roman" w:cs="Times New Roman"/>
-        </w:rPr>
-        <w:t xml:space="preserve">, </w:t>
-      </w:r>
-      <w:proofErr w:type="gramStart"/>
-      <w:r>
-        <w:rPr>
-          <w:rFonts w:ascii="Times New Roman" w:hAnsi="Times New Roman" w:cs="Times New Roman"/>
-        </w:rPr>
-        <w:t>SUM(</w:t>
-      </w:r>
-      <w:proofErr w:type="spellStart"/>
-      <w:proofErr w:type="gramEnd"/>
-      <w:r>
-        <w:rPr>
-          <w:rFonts w:ascii="Times New Roman" w:hAnsi="Times New Roman" w:cs="Times New Roman"/>
-        </w:rPr>
-        <w:t>total_profit</w:t>
-      </w:r>
-      <w:proofErr w:type="spellEnd"/>
-      <w:r>
-        <w:rPr>
-          <w:rFonts w:ascii="Times New Roman" w:hAnsi="Times New Roman" w:cs="Times New Roman"/>
-        </w:rPr>
-        <w:t xml:space="preserve"> / </w:t>
-      </w:r>
-      <w:proofErr w:type="spellStart"/>
-      <w:r>
-        <w:rPr>
-          <w:rFonts w:ascii="Times New Roman" w:hAnsi="Times New Roman" w:cs="Times New Roman"/>
-        </w:rPr>
-        <w:t>units_sold</w:t>
-      </w:r>
-      <w:proofErr w:type="spellEnd"/>
-      <w:r>
-        <w:rPr>
-          <w:rFonts w:ascii="Times New Roman" w:hAnsi="Times New Roman" w:cs="Times New Roman"/>
-        </w:rPr>
-        <w:t xml:space="preserve">) AS </w:t>
-      </w:r>
-      <w:proofErr w:type="spellStart"/>
-      <w:r>
-        <w:rPr>
-          <w:rFonts w:ascii="Times New Roman" w:hAnsi="Times New Roman" w:cs="Times New Roman"/>
-        </w:rPr>
-        <w:t>item_profit</w:t>
-      </w:r>
-      <w:proofErr w:type="spellEnd"/>
-      <w:r>
-        <w:rPr>
-          <w:rFonts w:ascii="Times New Roman" w:hAnsi="Times New Roman" w:cs="Times New Roman"/>
-        </w:rPr>
-        <w:t xml:space="preserve"> FROM </w:t>
-      </w:r>
-      <w:proofErr w:type="spellStart"/>
-      <w:r>
-        <w:rPr>
-          <w:rFonts w:ascii="Times New Roman" w:hAnsi="Times New Roman" w:cs="Times New Roman"/>
-        </w:rPr>
-        <w:t>order_details</w:t>
-      </w:r>
-      <w:proofErr w:type="spellEnd"/>
-      <w:r>
-        <w:rPr>
-          <w:rFonts w:ascii="Times New Roman" w:hAnsi="Times New Roman" w:cs="Times New Roman"/>
-        </w:rPr>
-        <w:t xml:space="preserve"> GROUP BY </w:t>
-      </w:r>
-      <w:proofErr w:type="spellStart"/>
-      <w:r>
-        <w:rPr>
-          <w:rFonts w:ascii="Times New Roman" w:hAnsi="Times New Roman" w:cs="Times New Roman"/>
-        </w:rPr>
-        <w:t>item_id</w:t>
-      </w:r>
-      <w:proofErr w:type="spellEnd"/>
-      <w:r>
-        <w:rPr>
-          <w:rFonts w:ascii="Times New Roman" w:hAnsi="Times New Roman" w:cs="Times New Roman"/>
-        </w:rPr>
-        <w:t xml:space="preserve"> ORDER BY </w:t>
-      </w:r>
-      <w:proofErr w:type="spellStart"/>
-      <w:r>
-        <w:rPr>
-          <w:rFonts w:ascii="Times New Roman" w:hAnsi="Times New Roman" w:cs="Times New Roman"/>
-        </w:rPr>
-        <w:t>item_profit</w:t>
-      </w:r>
-      <w:proofErr w:type="spellEnd"/>
-      <w:r>
-        <w:rPr>
-          <w:rFonts w:ascii="Times New Roman" w:hAnsi="Times New Roman" w:cs="Times New Roman"/>
-        </w:rPr>
-        <w:t>;</w:t>
+        <w:t>SELECT item_id, SUM(total_profit / units_sold) AS item_profit FROM order_details GROUP BY item_id ORDER BY item_profit;</w:t>
       </w:r>
     </w:p>
     <w:p>
@@ -4014,6 +3333,7 @@
         <w:rPr>
           <w:noProof/>
         </w:rPr>
+        <w:lastRenderedPageBreak/>
         <w:drawing>
           <wp:inline distT="0" distB="0" distL="0" distR="0" wp14:anchorId="31DEBFD0" wp14:editId="13A9A427">
             <wp:extent cx="4847444" cy="2215012"/>
@@ -4157,31 +3477,8 @@
         <w:rPr>
           <w:rFonts w:ascii="Times New Roman" w:hAnsi="Times New Roman" w:cs="Times New Roman"/>
         </w:rPr>
-        <w:t xml:space="preserve">SELECT </w:t>
-      </w:r>
-      <w:proofErr w:type="spellStart"/>
-      <w:r>
-        <w:rPr>
-          <w:rFonts w:ascii="Times New Roman" w:hAnsi="Times New Roman" w:cs="Times New Roman"/>
-        </w:rPr>
-        <w:t>region_name</w:t>
-      </w:r>
-      <w:proofErr w:type="spellEnd"/>
-      <w:r>
-        <w:rPr>
-          <w:rFonts w:ascii="Times New Roman" w:hAnsi="Times New Roman" w:cs="Times New Roman"/>
-        </w:rPr>
-        <w:t xml:space="preserve">, </w:t>
-      </w:r>
-      <w:proofErr w:type="gramStart"/>
-      <w:r>
-        <w:rPr>
-          <w:rFonts w:ascii="Times New Roman" w:hAnsi="Times New Roman" w:cs="Times New Roman"/>
-        </w:rPr>
-        <w:t>AVG(</w:t>
-      </w:r>
-      <w:proofErr w:type="spellStart"/>
-      <w:proofErr w:type="gramEnd"/>
+        <w:t>SELECT region_name, AVG(</w:t>
+      </w:r>
       <w:r>
         <w:rPr>
           <w:rFonts w:ascii="Times New Roman" w:hAnsi="Times New Roman" w:cs="Times New Roman"/>
@@ -4194,14 +3491,12 @@
         </w:rPr>
         <w:t>_date</w:t>
       </w:r>
-      <w:proofErr w:type="spellEnd"/>
       <w:r>
         <w:rPr>
           <w:rFonts w:ascii="Times New Roman" w:hAnsi="Times New Roman" w:cs="Times New Roman"/>
         </w:rPr>
         <w:t xml:space="preserve"> - </w:t>
       </w:r>
-      <w:proofErr w:type="spellStart"/>
       <w:r>
         <w:rPr>
           <w:rFonts w:ascii="Times New Roman" w:hAnsi="Times New Roman" w:cs="Times New Roman"/>
@@ -4212,28 +3507,7 @@
         <w:rPr>
           <w:rFonts w:ascii="Times New Roman" w:hAnsi="Times New Roman" w:cs="Times New Roman"/>
         </w:rPr>
-        <w:t>_date</w:t>
-      </w:r>
-      <w:proofErr w:type="spellEnd"/>
-      <w:r>
-        <w:rPr>
-          <w:rFonts w:ascii="Times New Roman" w:hAnsi="Times New Roman" w:cs="Times New Roman"/>
-        </w:rPr>
-        <w:t xml:space="preserve">) AS </w:t>
-      </w:r>
-      <w:proofErr w:type="spellStart"/>
-      <w:r>
-        <w:rPr>
-          <w:rFonts w:ascii="Times New Roman" w:hAnsi="Times New Roman" w:cs="Times New Roman"/>
-        </w:rPr>
-        <w:t>averageTimeToShip</w:t>
-      </w:r>
-      <w:proofErr w:type="spellEnd"/>
-      <w:r>
-        <w:rPr>
-          <w:rFonts w:ascii="Times New Roman" w:hAnsi="Times New Roman" w:cs="Times New Roman"/>
-        </w:rPr>
-        <w:t xml:space="preserve"> FROM </w:t>
+        <w:t xml:space="preserve">_date) AS averageTimeToShip FROM </w:t>
       </w:r>
       <w:r>
         <w:rPr>
@@ -4247,7 +3521,6 @@
         </w:rPr>
         <w:t xml:space="preserve"> JOIN locality ON </w:t>
       </w:r>
-      <w:proofErr w:type="spellStart"/>
       <w:r>
         <w:rPr>
           <w:rFonts w:ascii="Times New Roman" w:hAnsi="Times New Roman" w:cs="Times New Roman"/>
@@ -4258,42 +3531,7 @@
         <w:rPr>
           <w:rFonts w:ascii="Times New Roman" w:hAnsi="Times New Roman" w:cs="Times New Roman"/>
         </w:rPr>
-        <w:t>.country_id</w:t>
-      </w:r>
-      <w:proofErr w:type="spellEnd"/>
-      <w:r>
-        <w:rPr>
-          <w:rFonts w:ascii="Times New Roman" w:hAnsi="Times New Roman" w:cs="Times New Roman"/>
-        </w:rPr>
-        <w:t>=</w:t>
-      </w:r>
-      <w:proofErr w:type="spellStart"/>
-      <w:r>
-        <w:rPr>
-          <w:rFonts w:ascii="Times New Roman" w:hAnsi="Times New Roman" w:cs="Times New Roman"/>
-        </w:rPr>
-        <w:t>locality.country_id</w:t>
-      </w:r>
-      <w:proofErr w:type="spellEnd"/>
-      <w:r>
-        <w:rPr>
-          <w:rFonts w:ascii="Times New Roman" w:hAnsi="Times New Roman" w:cs="Times New Roman"/>
-        </w:rPr>
-        <w:t xml:space="preserve"> GROUP BY </w:t>
-      </w:r>
-      <w:proofErr w:type="spellStart"/>
-      <w:r>
-        <w:rPr>
-          <w:rFonts w:ascii="Times New Roman" w:hAnsi="Times New Roman" w:cs="Times New Roman"/>
-        </w:rPr>
-        <w:t>region_name</w:t>
-      </w:r>
-      <w:proofErr w:type="spellEnd"/>
-      <w:r>
-        <w:rPr>
-          <w:rFonts w:ascii="Times New Roman" w:hAnsi="Times New Roman" w:cs="Times New Roman"/>
-        </w:rPr>
-        <w:t>;</w:t>
+        <w:t>.country_id=locality.country_id GROUP BY region_name;</w:t>
       </w:r>
     </w:p>
     <w:p>
@@ -4444,108 +3682,9 @@
         <w:rPr>
           <w:rFonts w:ascii="Times New Roman" w:hAnsi="Times New Roman" w:cs="Times New Roman"/>
         </w:rPr>
-        <w:t xml:space="preserve">SELECT </w:t>
-      </w:r>
-      <w:proofErr w:type="spellStart"/>
-      <w:r>
-        <w:rPr>
-          <w:rFonts w:ascii="Times New Roman" w:hAnsi="Times New Roman" w:cs="Times New Roman"/>
-        </w:rPr>
-        <w:t>sales_channel</w:t>
-      </w:r>
-      <w:proofErr w:type="spellEnd"/>
-      <w:r>
-        <w:rPr>
-          <w:rFonts w:ascii="Times New Roman" w:hAnsi="Times New Roman" w:cs="Times New Roman"/>
-        </w:rPr>
-        <w:t xml:space="preserve">, </w:t>
-      </w:r>
-      <w:proofErr w:type="gramStart"/>
-      <w:r>
-        <w:rPr>
-          <w:rFonts w:ascii="Times New Roman" w:hAnsi="Times New Roman" w:cs="Times New Roman"/>
-        </w:rPr>
-        <w:t>AVG(</w:t>
-      </w:r>
-      <w:proofErr w:type="spellStart"/>
-      <w:proofErr w:type="gramEnd"/>
-      <w:r>
-        <w:rPr>
-          <w:rFonts w:ascii="Times New Roman" w:hAnsi="Times New Roman" w:cs="Times New Roman"/>
-        </w:rPr>
-        <w:t>total_profit</w:t>
-      </w:r>
-      <w:proofErr w:type="spellEnd"/>
-      <w:r>
-        <w:rPr>
-          <w:rFonts w:ascii="Times New Roman" w:hAnsi="Times New Roman" w:cs="Times New Roman"/>
-        </w:rPr>
-        <w:t xml:space="preserve">)  FROM </w:t>
-      </w:r>
-      <w:proofErr w:type="spellStart"/>
-      <w:r>
-        <w:rPr>
-          <w:rFonts w:ascii="Times New Roman" w:hAnsi="Times New Roman" w:cs="Times New Roman"/>
-        </w:rPr>
-        <w:t>public."orders</w:t>
-      </w:r>
-      <w:proofErr w:type="spellEnd"/>
-      <w:r>
-        <w:rPr>
-          <w:rFonts w:ascii="Times New Roman" w:hAnsi="Times New Roman" w:cs="Times New Roman"/>
-        </w:rPr>
-        <w:t xml:space="preserve">" JOIN </w:t>
-      </w:r>
-      <w:proofErr w:type="spellStart"/>
-      <w:r>
-        <w:rPr>
-          <w:rFonts w:ascii="Times New Roman" w:hAnsi="Times New Roman" w:cs="Times New Roman"/>
-        </w:rPr>
-        <w:t>order_details</w:t>
-      </w:r>
-      <w:proofErr w:type="spellEnd"/>
-      <w:r>
-        <w:rPr>
-          <w:rFonts w:ascii="Times New Roman" w:hAnsi="Times New Roman" w:cs="Times New Roman"/>
-        </w:rPr>
-        <w:t xml:space="preserve"> ON public."orders".</w:t>
-      </w:r>
-      <w:proofErr w:type="spellStart"/>
-      <w:r>
-        <w:rPr>
-          <w:rFonts w:ascii="Times New Roman" w:hAnsi="Times New Roman" w:cs="Times New Roman"/>
-        </w:rPr>
-        <w:t>order_id</w:t>
-      </w:r>
-      <w:proofErr w:type="spellEnd"/>
-      <w:r>
-        <w:rPr>
-          <w:rFonts w:ascii="Times New Roman" w:hAnsi="Times New Roman" w:cs="Times New Roman"/>
-        </w:rPr>
-        <w:t xml:space="preserve"> = </w:t>
-      </w:r>
-      <w:proofErr w:type="spellStart"/>
-      <w:r>
-        <w:rPr>
-          <w:rFonts w:ascii="Times New Roman" w:hAnsi="Times New Roman" w:cs="Times New Roman"/>
-        </w:rPr>
-        <w:t>order_details.order_id</w:t>
-      </w:r>
-      <w:proofErr w:type="spellEnd"/>
-      <w:r>
-        <w:rPr>
-          <w:rFonts w:ascii="Times New Roman" w:hAnsi="Times New Roman" w:cs="Times New Roman"/>
-        </w:rPr>
-        <w:t xml:space="preserve"> GROUP BY </w:t>
-      </w:r>
-      <w:proofErr w:type="spellStart"/>
-      <w:r>
-        <w:rPr>
-          <w:rFonts w:ascii="Times New Roman" w:hAnsi="Times New Roman" w:cs="Times New Roman"/>
-        </w:rPr>
-        <w:t>sales_channel</w:t>
-      </w:r>
-      <w:proofErr w:type="spellEnd"/>
+        <w:lastRenderedPageBreak/>
+        <w:t>SELECT sales_channel, AVG(total_profit)  FROM public."orders" JOIN order_details ON public."orders".order_id = order_details.order_id GROUP BY sales_channel</w:t>
+      </w:r>
     </w:p>
     <w:p>
       <w:pPr>
@@ -4808,30 +3947,8 @@
         <w:rPr>
           <w:rFonts w:ascii="Times New Roman" w:hAnsi="Times New Roman" w:cs="Times New Roman"/>
         </w:rPr>
-        <w:t xml:space="preserve">SELECT </w:t>
-      </w:r>
-      <w:proofErr w:type="spellStart"/>
-      <w:r>
-        <w:rPr>
-          <w:rFonts w:ascii="Times New Roman" w:hAnsi="Times New Roman" w:cs="Times New Roman"/>
-        </w:rPr>
-        <w:t>item_id</w:t>
-      </w:r>
-      <w:proofErr w:type="spellEnd"/>
-      <w:r>
-        <w:rPr>
-          <w:rFonts w:ascii="Times New Roman" w:hAnsi="Times New Roman" w:cs="Times New Roman"/>
-        </w:rPr>
-        <w:t xml:space="preserve">, </w:t>
-      </w:r>
-      <w:proofErr w:type="spellStart"/>
-      <w:r>
-        <w:rPr>
-          <w:rFonts w:ascii="Times New Roman" w:hAnsi="Times New Roman" w:cs="Times New Roman"/>
-        </w:rPr>
-        <w:t>item_profit</w:t>
-      </w:r>
-      <w:proofErr w:type="spellEnd"/>
+        <w:t>SELECT item_id, item_profit</w:t>
+      </w:r>
     </w:p>
     <w:p>
       <w:pPr>
@@ -4860,66 +3977,8 @@
         <w:rPr>
           <w:rFonts w:ascii="Times New Roman" w:hAnsi="Times New Roman" w:cs="Times New Roman"/>
         </w:rPr>
-        <w:t xml:space="preserve">    SELECT </w:t>
-      </w:r>
-      <w:proofErr w:type="spellStart"/>
-      <w:r>
-        <w:rPr>
-          <w:rFonts w:ascii="Times New Roman" w:hAnsi="Times New Roman" w:cs="Times New Roman"/>
-        </w:rPr>
-        <w:t>item_id</w:t>
-      </w:r>
-      <w:proofErr w:type="spellEnd"/>
-      <w:r>
-        <w:rPr>
-          <w:rFonts w:ascii="Times New Roman" w:hAnsi="Times New Roman" w:cs="Times New Roman"/>
-        </w:rPr>
-        <w:t xml:space="preserve">, </w:t>
-      </w:r>
-      <w:proofErr w:type="gramStart"/>
-      <w:r>
-        <w:rPr>
-          <w:rFonts w:ascii="Times New Roman" w:hAnsi="Times New Roman" w:cs="Times New Roman"/>
-        </w:rPr>
-        <w:t>SUM(</w:t>
-      </w:r>
-      <w:proofErr w:type="spellStart"/>
-      <w:proofErr w:type="gramEnd"/>
-      <w:r>
-        <w:rPr>
-          <w:rFonts w:ascii="Times New Roman" w:hAnsi="Times New Roman" w:cs="Times New Roman"/>
-        </w:rPr>
-        <w:t>total_profit</w:t>
-      </w:r>
-      <w:proofErr w:type="spellEnd"/>
-      <w:r>
-        <w:rPr>
-          <w:rFonts w:ascii="Times New Roman" w:hAnsi="Times New Roman" w:cs="Times New Roman"/>
-        </w:rPr>
-        <w:t xml:space="preserve"> / </w:t>
-      </w:r>
-      <w:proofErr w:type="spellStart"/>
-      <w:r>
-        <w:rPr>
-          <w:rFonts w:ascii="Times New Roman" w:hAnsi="Times New Roman" w:cs="Times New Roman"/>
-        </w:rPr>
-        <w:t>units_sold</w:t>
-      </w:r>
-      <w:proofErr w:type="spellEnd"/>
-      <w:r>
-        <w:rPr>
-          <w:rFonts w:ascii="Times New Roman" w:hAnsi="Times New Roman" w:cs="Times New Roman"/>
-        </w:rPr>
-        <w:t xml:space="preserve">) AS </w:t>
-      </w:r>
-      <w:proofErr w:type="spellStart"/>
-      <w:r>
-        <w:rPr>
-          <w:rFonts w:ascii="Times New Roman" w:hAnsi="Times New Roman" w:cs="Times New Roman"/>
-        </w:rPr>
-        <w:t>item_profit</w:t>
-      </w:r>
-      <w:proofErr w:type="spellEnd"/>
+        <w:t xml:space="preserve">    SELECT item_id, SUM(total_profit / units_sold) AS item_profit</w:t>
+      </w:r>
     </w:p>
     <w:p>
       <w:pPr>
@@ -4933,16 +3992,8 @@
         <w:rPr>
           <w:rFonts w:ascii="Times New Roman" w:hAnsi="Times New Roman" w:cs="Times New Roman"/>
         </w:rPr>
-        <w:t xml:space="preserve">    FROM </w:t>
-      </w:r>
-      <w:proofErr w:type="spellStart"/>
-      <w:r>
-        <w:rPr>
-          <w:rFonts w:ascii="Times New Roman" w:hAnsi="Times New Roman" w:cs="Times New Roman"/>
-        </w:rPr>
-        <w:t>order_details</w:t>
-      </w:r>
-      <w:proofErr w:type="spellEnd"/>
+        <w:t xml:space="preserve">    FROM order_details</w:t>
+      </w:r>
     </w:p>
     <w:p>
       <w:pPr>
@@ -4956,16 +4007,8 @@
         <w:rPr>
           <w:rFonts w:ascii="Times New Roman" w:hAnsi="Times New Roman" w:cs="Times New Roman"/>
         </w:rPr>
-        <w:t xml:space="preserve">    GROUP BY </w:t>
-      </w:r>
-      <w:proofErr w:type="spellStart"/>
-      <w:r>
-        <w:rPr>
-          <w:rFonts w:ascii="Times New Roman" w:hAnsi="Times New Roman" w:cs="Times New Roman"/>
-        </w:rPr>
-        <w:t>item_id</w:t>
-      </w:r>
-      <w:proofErr w:type="spellEnd"/>
+        <w:t xml:space="preserve">    GROUP BY item_id</w:t>
+      </w:r>
     </w:p>
     <w:p>
       <w:pPr>
@@ -4994,30 +4037,8 @@
         <w:rPr>
           <w:rFonts w:ascii="Times New Roman" w:hAnsi="Times New Roman" w:cs="Times New Roman"/>
         </w:rPr>
-        <w:t xml:space="preserve">ORDER BY </w:t>
-      </w:r>
-      <w:proofErr w:type="spellStart"/>
-      <w:r>
-        <w:rPr>
-          <w:rFonts w:ascii="Times New Roman" w:hAnsi="Times New Roman" w:cs="Times New Roman"/>
-        </w:rPr>
-        <w:t>item_</w:t>
-      </w:r>
-      <w:proofErr w:type="gramStart"/>
-      <w:r>
-        <w:rPr>
-          <w:rFonts w:ascii="Times New Roman" w:hAnsi="Times New Roman" w:cs="Times New Roman"/>
-        </w:rPr>
-        <w:t>profit</w:t>
-      </w:r>
-      <w:proofErr w:type="spellEnd"/>
-      <w:r>
-        <w:rPr>
-          <w:rFonts w:ascii="Times New Roman" w:hAnsi="Times New Roman" w:cs="Times New Roman"/>
-        </w:rPr>
-        <w:t>;</w:t>
-      </w:r>
-      <w:proofErr w:type="gramEnd"/>
+        <w:t>ORDER BY item_profit;</w:t>
+      </w:r>
     </w:p>
     <w:p>
       <w:pPr>
@@ -5039,6 +4060,7 @@
         <w:rPr>
           <w:noProof/>
         </w:rPr>
+        <w:lastRenderedPageBreak/>
         <w:drawing>
           <wp:inline distT="0" distB="0" distL="0" distR="0" wp14:anchorId="14D8DF04" wp14:editId="47B2470B">
             <wp:extent cx="5048955" cy="2305372"/>
@@ -5277,66 +4299,8 @@
         <w:rPr>
           <w:rFonts w:ascii="Times New Roman" w:hAnsi="Times New Roman" w:cs="Times New Roman"/>
         </w:rPr>
-        <w:t xml:space="preserve">SELECT </w:t>
-      </w:r>
-      <w:proofErr w:type="spellStart"/>
-      <w:proofErr w:type="gramStart"/>
-      <w:r>
-        <w:rPr>
-          <w:rFonts w:ascii="Times New Roman" w:hAnsi="Times New Roman" w:cs="Times New Roman"/>
-        </w:rPr>
-        <w:t>locality.region</w:t>
-      </w:r>
-      <w:proofErr w:type="gramEnd"/>
-      <w:r>
-        <w:rPr>
-          <w:rFonts w:ascii="Times New Roman" w:hAnsi="Times New Roman" w:cs="Times New Roman"/>
-        </w:rPr>
-        <w:t>_name</w:t>
-      </w:r>
-      <w:proofErr w:type="spellEnd"/>
-      <w:r>
-        <w:rPr>
-          <w:rFonts w:ascii="Times New Roman" w:hAnsi="Times New Roman" w:cs="Times New Roman"/>
-        </w:rPr>
-        <w:t xml:space="preserve">, AVG(DATEDIFF(day, </w:t>
-      </w:r>
-      <w:proofErr w:type="spellStart"/>
-      <w:r>
-        <w:rPr>
-          <w:rFonts w:ascii="Times New Roman" w:hAnsi="Times New Roman" w:cs="Times New Roman"/>
-        </w:rPr>
-        <w:t>orders.order_date</w:t>
-      </w:r>
-      <w:proofErr w:type="spellEnd"/>
-      <w:r>
-        <w:rPr>
-          <w:rFonts w:ascii="Times New Roman" w:hAnsi="Times New Roman" w:cs="Times New Roman"/>
-        </w:rPr>
-        <w:t xml:space="preserve">, </w:t>
-      </w:r>
-      <w:proofErr w:type="spellStart"/>
-      <w:r>
-        <w:rPr>
-          <w:rFonts w:ascii="Times New Roman" w:hAnsi="Times New Roman" w:cs="Times New Roman"/>
-        </w:rPr>
-        <w:t>orders.ship_date</w:t>
-      </w:r>
-      <w:proofErr w:type="spellEnd"/>
-      <w:r>
-        <w:rPr>
-          <w:rFonts w:ascii="Times New Roman" w:hAnsi="Times New Roman" w:cs="Times New Roman"/>
-        </w:rPr>
-        <w:t xml:space="preserve">)) AS </w:t>
-      </w:r>
-      <w:proofErr w:type="spellStart"/>
-      <w:r>
-        <w:rPr>
-          <w:rFonts w:ascii="Times New Roman" w:hAnsi="Times New Roman" w:cs="Times New Roman"/>
-        </w:rPr>
-        <w:t>averageTimeToShip</w:t>
-      </w:r>
-      <w:proofErr w:type="spellEnd"/>
+        <w:t>SELECT locality.region_name, AVG(DATEDIFF(day, orders.order_date, orders.ship_date)) AS averageTimeToShip</w:t>
+      </w:r>
     </w:p>
     <w:p>
       <w:pPr>
@@ -5365,38 +4329,8 @@
         <w:rPr>
           <w:rFonts w:ascii="Times New Roman" w:hAnsi="Times New Roman" w:cs="Times New Roman"/>
         </w:rPr>
-        <w:t xml:space="preserve">JOIN locality ON </w:t>
-      </w:r>
-      <w:proofErr w:type="spellStart"/>
-      <w:proofErr w:type="gramStart"/>
-      <w:r>
-        <w:rPr>
-          <w:rFonts w:ascii="Times New Roman" w:hAnsi="Times New Roman" w:cs="Times New Roman"/>
-        </w:rPr>
-        <w:t>orders.country</w:t>
-      </w:r>
-      <w:proofErr w:type="gramEnd"/>
-      <w:r>
-        <w:rPr>
-          <w:rFonts w:ascii="Times New Roman" w:hAnsi="Times New Roman" w:cs="Times New Roman"/>
-        </w:rPr>
-        <w:t>_id</w:t>
-      </w:r>
-      <w:proofErr w:type="spellEnd"/>
-      <w:r>
-        <w:rPr>
-          <w:rFonts w:ascii="Times New Roman" w:hAnsi="Times New Roman" w:cs="Times New Roman"/>
-        </w:rPr>
-        <w:t xml:space="preserve"> = </w:t>
-      </w:r>
-      <w:proofErr w:type="spellStart"/>
-      <w:r>
-        <w:rPr>
-          <w:rFonts w:ascii="Times New Roman" w:hAnsi="Times New Roman" w:cs="Times New Roman"/>
-        </w:rPr>
-        <w:t>locality.country_id</w:t>
-      </w:r>
-      <w:proofErr w:type="spellEnd"/>
+        <w:t>JOIN locality ON orders.country_id = locality.country_id</w:t>
+      </w:r>
     </w:p>
     <w:p>
       <w:pPr>
@@ -5410,29 +4344,7 @@
         <w:rPr>
           <w:rFonts w:ascii="Times New Roman" w:hAnsi="Times New Roman" w:cs="Times New Roman"/>
         </w:rPr>
-        <w:t xml:space="preserve">GROUP BY </w:t>
-      </w:r>
-      <w:proofErr w:type="spellStart"/>
-      <w:proofErr w:type="gramStart"/>
-      <w:r>
-        <w:rPr>
-          <w:rFonts w:ascii="Times New Roman" w:hAnsi="Times New Roman" w:cs="Times New Roman"/>
-        </w:rPr>
-        <w:t>locality.region</w:t>
-      </w:r>
-      <w:proofErr w:type="gramEnd"/>
-      <w:r>
-        <w:rPr>
-          <w:rFonts w:ascii="Times New Roman" w:hAnsi="Times New Roman" w:cs="Times New Roman"/>
-        </w:rPr>
-        <w:t>_name</w:t>
-      </w:r>
-      <w:proofErr w:type="spellEnd"/>
-      <w:r>
-        <w:rPr>
-          <w:rFonts w:ascii="Times New Roman" w:hAnsi="Times New Roman" w:cs="Times New Roman"/>
-        </w:rPr>
-        <w:t>;</w:t>
+        <w:t>GROUP BY locality.region_name;</w:t>
       </w:r>
     </w:p>
     <w:p>
@@ -5455,6 +4367,7 @@
         <w:rPr>
           <w:noProof/>
         </w:rPr>
+        <w:lastRenderedPageBreak/>
         <w:drawing>
           <wp:inline distT="0" distB="0" distL="0" distR="0" wp14:anchorId="233C467F" wp14:editId="13D50B04">
             <wp:extent cx="4858428" cy="2800741"/>
@@ -5679,21 +4592,7 @@
         <w:rPr>
           <w:rFonts w:ascii="Times New Roman" w:hAnsi="Times New Roman" w:cs="Times New Roman"/>
         </w:rPr>
-        <w:t xml:space="preserve">WITH </w:t>
-      </w:r>
-      <w:proofErr w:type="spellStart"/>
-      <w:r>
-        <w:rPr>
-          <w:rFonts w:ascii="Times New Roman" w:hAnsi="Times New Roman" w:cs="Times New Roman"/>
-        </w:rPr>
-        <w:t>sales_data</w:t>
-      </w:r>
-      <w:proofErr w:type="spellEnd"/>
-      <w:r>
-        <w:rPr>
-          <w:rFonts w:ascii="Times New Roman" w:hAnsi="Times New Roman" w:cs="Times New Roman"/>
-        </w:rPr>
-        <w:t xml:space="preserve"> AS (</w:t>
+        <w:t>WITH sales_data AS (</w:t>
       </w:r>
     </w:p>
     <w:p>
@@ -5708,30 +4607,8 @@
         <w:rPr>
           <w:rFonts w:ascii="Times New Roman" w:hAnsi="Times New Roman" w:cs="Times New Roman"/>
         </w:rPr>
-        <w:t xml:space="preserve">    SELECT </w:t>
-      </w:r>
-      <w:proofErr w:type="spellStart"/>
-      <w:r>
-        <w:rPr>
-          <w:rFonts w:ascii="Times New Roman" w:hAnsi="Times New Roman" w:cs="Times New Roman"/>
-        </w:rPr>
-        <w:t>sales_channel</w:t>
-      </w:r>
-      <w:proofErr w:type="spellEnd"/>
-      <w:r>
-        <w:rPr>
-          <w:rFonts w:ascii="Times New Roman" w:hAnsi="Times New Roman" w:cs="Times New Roman"/>
-        </w:rPr>
-        <w:t xml:space="preserve">, </w:t>
-      </w:r>
-      <w:proofErr w:type="spellStart"/>
-      <w:r>
-        <w:rPr>
-          <w:rFonts w:ascii="Times New Roman" w:hAnsi="Times New Roman" w:cs="Times New Roman"/>
-        </w:rPr>
-        <w:t>total_profit</w:t>
-      </w:r>
-      <w:proofErr w:type="spellEnd"/>
+        <w:t xml:space="preserve">    SELECT sales_channel, total_profit</w:t>
+      </w:r>
     </w:p>
     <w:p>
       <w:pPr>
@@ -5745,21 +4622,7 @@
         <w:rPr>
           <w:rFonts w:ascii="Times New Roman" w:hAnsi="Times New Roman" w:cs="Times New Roman"/>
         </w:rPr>
-        <w:t xml:space="preserve">    FROM </w:t>
-      </w:r>
-      <w:proofErr w:type="spellStart"/>
-      <w:r>
-        <w:rPr>
-          <w:rFonts w:ascii="Times New Roman" w:hAnsi="Times New Roman" w:cs="Times New Roman"/>
-        </w:rPr>
-        <w:t>public."orders</w:t>
-      </w:r>
-      <w:proofErr w:type="spellEnd"/>
-      <w:r>
-        <w:rPr>
-          <w:rFonts w:ascii="Times New Roman" w:hAnsi="Times New Roman" w:cs="Times New Roman"/>
-        </w:rPr>
-        <w:t>"</w:t>
+        <w:t xml:space="preserve">    FROM public."orders"</w:t>
       </w:r>
     </w:p>
     <w:p>
@@ -5774,58 +4637,8 @@
         <w:rPr>
           <w:rFonts w:ascii="Times New Roman" w:hAnsi="Times New Roman" w:cs="Times New Roman"/>
         </w:rPr>
-        <w:t xml:space="preserve">    JOIN </w:t>
-      </w:r>
-      <w:proofErr w:type="spellStart"/>
-      <w:r>
-        <w:rPr>
-          <w:rFonts w:ascii="Times New Roman" w:hAnsi="Times New Roman" w:cs="Times New Roman"/>
-        </w:rPr>
-        <w:t>order_details</w:t>
-      </w:r>
-      <w:proofErr w:type="spellEnd"/>
-      <w:r>
-        <w:rPr>
-          <w:rFonts w:ascii="Times New Roman" w:hAnsi="Times New Roman" w:cs="Times New Roman"/>
-        </w:rPr>
-        <w:t xml:space="preserve"> ON public."orders</w:t>
-      </w:r>
-      <w:proofErr w:type="gramStart"/>
-      <w:r>
-        <w:rPr>
-          <w:rFonts w:ascii="Times New Roman" w:hAnsi="Times New Roman" w:cs="Times New Roman"/>
-        </w:rPr>
-        <w:t>".</w:t>
-      </w:r>
-      <w:proofErr w:type="spellStart"/>
-      <w:r>
-        <w:rPr>
-          <w:rFonts w:ascii="Times New Roman" w:hAnsi="Times New Roman" w:cs="Times New Roman"/>
-        </w:rPr>
-        <w:t>order</w:t>
-      </w:r>
-      <w:proofErr w:type="gramEnd"/>
-      <w:r>
-        <w:rPr>
-          <w:rFonts w:ascii="Times New Roman" w:hAnsi="Times New Roman" w:cs="Times New Roman"/>
-        </w:rPr>
-        <w:t>_id</w:t>
-      </w:r>
-      <w:proofErr w:type="spellEnd"/>
-      <w:r>
-        <w:rPr>
-          <w:rFonts w:ascii="Times New Roman" w:hAnsi="Times New Roman" w:cs="Times New Roman"/>
-        </w:rPr>
-        <w:t xml:space="preserve"> = </w:t>
-      </w:r>
-      <w:proofErr w:type="spellStart"/>
-      <w:r>
-        <w:rPr>
-          <w:rFonts w:ascii="Times New Roman" w:hAnsi="Times New Roman" w:cs="Times New Roman"/>
-        </w:rPr>
-        <w:t>order_details.order_id</w:t>
-      </w:r>
-      <w:proofErr w:type="spellEnd"/>
+        <w:t xml:space="preserve">    JOIN order_details ON public."orders".order_id = order_details.order_id</w:t>
+      </w:r>
     </w:p>
     <w:p>
       <w:pPr>
@@ -5854,52 +4667,8 @@
         <w:rPr>
           <w:rFonts w:ascii="Times New Roman" w:hAnsi="Times New Roman" w:cs="Times New Roman"/>
         </w:rPr>
-        <w:t xml:space="preserve">SELECT </w:t>
-      </w:r>
-      <w:proofErr w:type="spellStart"/>
-      <w:r>
-        <w:rPr>
-          <w:rFonts w:ascii="Times New Roman" w:hAnsi="Times New Roman" w:cs="Times New Roman"/>
-        </w:rPr>
-        <w:t>sales_channel</w:t>
-      </w:r>
-      <w:proofErr w:type="spellEnd"/>
-      <w:r>
-        <w:rPr>
-          <w:rFonts w:ascii="Times New Roman" w:hAnsi="Times New Roman" w:cs="Times New Roman"/>
-        </w:rPr>
-        <w:t xml:space="preserve">, </w:t>
-      </w:r>
-      <w:proofErr w:type="gramStart"/>
-      <w:r>
-        <w:rPr>
-          <w:rFonts w:ascii="Times New Roman" w:hAnsi="Times New Roman" w:cs="Times New Roman"/>
-        </w:rPr>
-        <w:t>AVG(</w:t>
-      </w:r>
-      <w:proofErr w:type="spellStart"/>
-      <w:proofErr w:type="gramEnd"/>
-      <w:r>
-        <w:rPr>
-          <w:rFonts w:ascii="Times New Roman" w:hAnsi="Times New Roman" w:cs="Times New Roman"/>
-        </w:rPr>
-        <w:t>total_profit</w:t>
-      </w:r>
-      <w:proofErr w:type="spellEnd"/>
-      <w:r>
-        <w:rPr>
-          <w:rFonts w:ascii="Times New Roman" w:hAnsi="Times New Roman" w:cs="Times New Roman"/>
-        </w:rPr>
-        <w:t xml:space="preserve">) AS </w:t>
-      </w:r>
-      <w:proofErr w:type="spellStart"/>
-      <w:r>
-        <w:rPr>
-          <w:rFonts w:ascii="Times New Roman" w:hAnsi="Times New Roman" w:cs="Times New Roman"/>
-        </w:rPr>
-        <w:t>avg_profit</w:t>
-      </w:r>
-      <w:proofErr w:type="spellEnd"/>
+        <w:t>SELECT sales_channel, AVG(total_profit) AS avg_profit</w:t>
+      </w:r>
     </w:p>
     <w:p>
       <w:pPr>
@@ -5913,16 +4682,8 @@
         <w:rPr>
           <w:rFonts w:ascii="Times New Roman" w:hAnsi="Times New Roman" w:cs="Times New Roman"/>
         </w:rPr>
-        <w:t xml:space="preserve">FROM </w:t>
-      </w:r>
-      <w:proofErr w:type="spellStart"/>
-      <w:r>
-        <w:rPr>
-          <w:rFonts w:ascii="Times New Roman" w:hAnsi="Times New Roman" w:cs="Times New Roman"/>
-        </w:rPr>
-        <w:t>sales_data</w:t>
-      </w:r>
-      <w:proofErr w:type="spellEnd"/>
+        <w:t>FROM sales_data</w:t>
+      </w:r>
     </w:p>
     <w:p>
       <w:pPr>
@@ -5936,30 +4697,8 @@
         <w:rPr>
           <w:rFonts w:ascii="Times New Roman" w:hAnsi="Times New Roman" w:cs="Times New Roman"/>
         </w:rPr>
-        <w:t xml:space="preserve">GROUP BY </w:t>
-      </w:r>
-      <w:proofErr w:type="spellStart"/>
-      <w:r>
-        <w:rPr>
-          <w:rFonts w:ascii="Times New Roman" w:hAnsi="Times New Roman" w:cs="Times New Roman"/>
-        </w:rPr>
-        <w:t>sales_</w:t>
-      </w:r>
-      <w:proofErr w:type="gramStart"/>
-      <w:r>
-        <w:rPr>
-          <w:rFonts w:ascii="Times New Roman" w:hAnsi="Times New Roman" w:cs="Times New Roman"/>
-        </w:rPr>
-        <w:t>channel</w:t>
-      </w:r>
-      <w:proofErr w:type="spellEnd"/>
-      <w:r>
-        <w:rPr>
-          <w:rFonts w:ascii="Times New Roman" w:hAnsi="Times New Roman" w:cs="Times New Roman"/>
-        </w:rPr>
-        <w:t>;</w:t>
-      </w:r>
-      <w:proofErr w:type="gramEnd"/>
+        <w:t>GROUP BY sales_channel;</w:t>
+      </w:r>
     </w:p>
     <w:p>
       <w:pPr>
@@ -5981,6 +4720,7 @@
         <w:rPr>
           <w:noProof/>
         </w:rPr>
+        <w:lastRenderedPageBreak/>
         <w:drawing>
           <wp:inline distT="0" distB="0" distL="0" distR="0" wp14:anchorId="59A4D9AB" wp14:editId="2C3ADFBD">
             <wp:extent cx="5210902" cy="2133898"/>
@@ -6096,21 +4836,7 @@
         <w:rPr>
           <w:rFonts w:ascii="Times New Roman" w:hAnsi="Times New Roman" w:cs="Times New Roman"/>
         </w:rPr>
-        <w:t xml:space="preserve">the audiovisual presentation on </w:t>
-      </w:r>
-      <w:proofErr w:type="spellStart"/>
-      <w:r>
-        <w:rPr>
-          <w:rFonts w:ascii="Times New Roman" w:hAnsi="Times New Roman" w:cs="Times New Roman"/>
-        </w:rPr>
-        <w:t>Pantopo</w:t>
-      </w:r>
-      <w:proofErr w:type="spellEnd"/>
-      <w:r>
-        <w:rPr>
-          <w:rFonts w:ascii="Times New Roman" w:hAnsi="Times New Roman" w:cs="Times New Roman"/>
-        </w:rPr>
-        <w:t xml:space="preserve"> is provided here: </w:t>
+        <w:t xml:space="preserve">the audiovisual presentation on Pantopo is provided here: </w:t>
       </w:r>
     </w:p>
     <w:p>
@@ -6235,29 +4961,7 @@
         <w:rPr>
           <w:rFonts w:ascii="Times New Roman" w:hAnsi="Times New Roman" w:cs="Times New Roman"/>
         </w:rPr>
-        <w:t xml:space="preserve">. </w:t>
-      </w:r>
-      <w:proofErr w:type="spellStart"/>
-      <w:proofErr w:type="gramStart"/>
-      <w:r>
-        <w:rPr>
-          <w:rFonts w:ascii="Times New Roman" w:hAnsi="Times New Roman" w:cs="Times New Roman"/>
-        </w:rPr>
-        <w:t>GeeksforGeeks</w:t>
-      </w:r>
-      <w:proofErr w:type="spellEnd"/>
-      <w:r>
-        <w:rPr>
-          <w:rFonts w:ascii="Times New Roman" w:hAnsi="Times New Roman" w:cs="Times New Roman"/>
-        </w:rPr>
-        <w:t>;</w:t>
-      </w:r>
-      <w:proofErr w:type="gramEnd"/>
-      <w:r>
-        <w:rPr>
-          <w:rFonts w:ascii="Times New Roman" w:hAnsi="Times New Roman" w:cs="Times New Roman"/>
-        </w:rPr>
-        <w:t xml:space="preserve"> </w:t>
+        <w:t xml:space="preserve">. GeeksforGeeks; </w:t>
       </w:r>
     </w:p>
     <w:p>
@@ -7131,6 +5835,7 @@
   <w:style w:type="character" w:default="1" w:styleId="DefaultParagraphFont">
     <w:name w:val="Default Paragraph Font"/>
     <w:uiPriority w:val="1"/>
+    <w:semiHidden/>
     <w:unhideWhenUsed/>
   </w:style>
   <w:style w:type="table" w:default="1" w:styleId="TableNormal">

</xml_diff>